<commit_message>
Pruebas unitarias del Pago de inscripción
Se realizaron las pruebas de unidad para verificar que los pagos se realien correctamente y además que modificaron los tiempos de las plantillas
</commit_message>
<xml_diff>
--- a/Artefactos/Plan de prueba/PlanDePruebas_IsraelReyes.docx
+++ b/Artefactos/Plan de prueba/PlanDePruebas_IsraelReyes.docx
@@ -10,12 +10,12 @@
         <w:tblLook w:val="04A0" w:firstRow="1" w:lastRow="0" w:firstColumn="1" w:lastColumn="0" w:noHBand="0" w:noVBand="1"/>
       </w:tblPr>
       <w:tblGrid>
-        <w:gridCol w:w="2410"/>
-        <w:gridCol w:w="3260"/>
-        <w:gridCol w:w="2268"/>
-        <w:gridCol w:w="2552"/>
-        <w:gridCol w:w="1701"/>
-        <w:gridCol w:w="2122"/>
+        <w:gridCol w:w="2634"/>
+        <w:gridCol w:w="3228"/>
+        <w:gridCol w:w="2216"/>
+        <w:gridCol w:w="2482"/>
+        <w:gridCol w:w="1687"/>
+        <w:gridCol w:w="2066"/>
       </w:tblGrid>
       <w:tr>
         <w:trPr>
@@ -228,10 +228,31 @@
               <w:t xml:space="preserve"> </w:t>
             </w:r>
             <w:r>
+              <w:t>“Esmeralda”</w:t>
+            </w:r>
+          </w:p>
+          <w:p>
+            <w:pPr>
+              <w:jc w:val="both"/>
+              <w:cnfStyle w:val="000000000000" w:firstRow="0" w:lastRow="0" w:firstColumn="0" w:lastColumn="0" w:oddVBand="0" w:evenVBand="0" w:oddHBand="0" w:evenHBand="0" w:firstRowFirstColumn="0" w:firstRowLastColumn="0" w:lastRowFirstColumn="0" w:lastRowLastColumn="0"/>
+            </w:pPr>
+            <w:r>
+              <w:rPr>
+                <w:b/>
+              </w:rPr>
+              <w:t>Apellidos:</w:t>
+            </w:r>
+            <w:r>
+              <w:rPr>
+                <w:b/>
+              </w:rPr>
+              <w:t xml:space="preserve"> </w:t>
+            </w:r>
+            <w:r>
               <w:t>“</w:t>
             </w:r>
             <w:r>
-              <w:t>Esmeralda</w:t>
+              <w:t>Ortiz</w:t>
             </w:r>
             <w:r>
               <w:t>”</w:t>
@@ -246,33 +267,6 @@
               <w:rPr>
                 <w:b/>
               </w:rPr>
-              <w:t>Apellidos:</w:t>
-            </w:r>
-            <w:r>
-              <w:rPr>
-                <w:b/>
-              </w:rPr>
-              <w:t xml:space="preserve"> </w:t>
-            </w:r>
-            <w:r>
-              <w:t>“</w:t>
-            </w:r>
-            <w:r>
-              <w:t>Ortiz</w:t>
-            </w:r>
-            <w:r>
-              <w:t>”</w:t>
-            </w:r>
-          </w:p>
-          <w:p>
-            <w:pPr>
-              <w:jc w:val="both"/>
-              <w:cnfStyle w:val="000000000000" w:firstRow="0" w:lastRow="0" w:firstColumn="0" w:lastColumn="0" w:oddVBand="0" w:evenVBand="0" w:oddHBand="0" w:evenHBand="0" w:firstRowFirstColumn="0" w:firstRowLastColumn="0" w:lastRowFirstColumn="0" w:lastRowLastColumn="0"/>
-            </w:pPr>
-            <w:r>
-              <w:rPr>
-                <w:b/>
-              </w:rPr>
               <w:t xml:space="preserve">Fecha de nacimiento: </w:t>
             </w:r>
             <w:r>
@@ -304,7 +298,7 @@
               <w:jc w:val="both"/>
               <w:cnfStyle w:val="000000000000" w:firstRow="0" w:lastRow="0" w:firstColumn="0" w:lastColumn="0" w:oddVBand="0" w:evenVBand="0" w:oddHBand="0" w:evenHBand="0" w:firstRowFirstColumn="0" w:firstRowLastColumn="0" w:lastRowFirstColumn="0" w:lastRowLastColumn="0"/>
             </w:pPr>
-            <w:hyperlink r:id="rId4" w:history="1">
+            <w:hyperlink r:id="rId5" w:history="1">
               <w:r>
                 <w:rPr>
                   <w:rStyle w:val="Hipervnculo"/>
@@ -333,10 +327,7 @@
               <w:t xml:space="preserve">: </w:t>
             </w:r>
             <w:r>
-              <w:t>2281</w:t>
-            </w:r>
-            <w:r>
-              <w:t>828384</w:t>
+              <w:t>2281828384</w:t>
             </w:r>
           </w:p>
           <w:p>
@@ -373,10 +364,7 @@
               <w:cnfStyle w:val="000000000000" w:firstRow="0" w:lastRow="0" w:firstColumn="0" w:lastColumn="0" w:oddVBand="0" w:evenVBand="0" w:oddHBand="0" w:evenHBand="0" w:firstRowFirstColumn="0" w:firstRowLastColumn="0" w:lastRowFirstColumn="0" w:lastRowLastColumn="0"/>
             </w:pPr>
             <w:r>
-              <w:t xml:space="preserve">Valor “true” al momento de registrar al </w:t>
-            </w:r>
-            <w:r>
-              <w:t>alumno</w:t>
+              <w:t>Valor “true” al momento de registrar al alumno</w:t>
             </w:r>
           </w:p>
         </w:tc>
@@ -712,10 +700,7 @@
             <w:proofErr w:type="spellStart"/>
             <w:proofErr w:type="gramStart"/>
             <w:r>
-              <w:t>buscar</w:t>
-            </w:r>
-            <w:r>
-              <w:t>Alumno</w:t>
+              <w:t>buscarAlumno</w:t>
             </w:r>
             <w:proofErr w:type="spellEnd"/>
             <w:r>
@@ -784,7 +769,7 @@
               <w:t xml:space="preserve">: </w:t>
             </w:r>
             <w:r>
-              <w:t>Roberto</w:t>
+              <w:t>Irvin</w:t>
             </w:r>
           </w:p>
         </w:tc>
@@ -853,7 +838,16 @@
             <w:pPr>
               <w:jc w:val="center"/>
               <w:cnfStyle w:val="000000000000" w:firstRow="0" w:lastRow="0" w:firstColumn="0" w:lastColumn="0" w:oddVBand="0" w:evenVBand="0" w:oddHBand="0" w:evenHBand="0" w:firstRowFirstColumn="0" w:firstRowLastColumn="0" w:lastRowFirstColumn="0" w:lastRowLastColumn="0"/>
-            </w:pPr>
+              <w:rPr>
+                <w:b/>
+              </w:rPr>
+            </w:pPr>
+            <w:r>
+              <w:rPr>
+                <w:b/>
+              </w:rPr>
+              <w:t>Lista con Alumno</w:t>
+            </w:r>
           </w:p>
         </w:tc>
       </w:tr>
@@ -878,10 +872,7 @@
             <w:proofErr w:type="spellStart"/>
             <w:proofErr w:type="gramStart"/>
             <w:r>
-              <w:t>buscar</w:t>
-            </w:r>
-            <w:r>
-              <w:t>Alumno</w:t>
+              <w:t>buscarAlumno</w:t>
             </w:r>
             <w:proofErr w:type="spellEnd"/>
             <w:r>
@@ -1010,9 +1001,1490 @@
             <w:pPr>
               <w:jc w:val="center"/>
               <w:cnfStyle w:val="000000100000" w:firstRow="0" w:lastRow="0" w:firstColumn="0" w:lastColumn="0" w:oddVBand="0" w:evenVBand="0" w:oddHBand="1" w:evenHBand="0" w:firstRowFirstColumn="0" w:firstRowLastColumn="0" w:lastRowFirstColumn="0" w:lastRowLastColumn="0"/>
-            </w:pPr>
-            <w:r>
+              <w:rPr>
+                <w:b/>
+              </w:rPr>
+            </w:pPr>
+            <w:r>
+              <w:rPr>
+                <w:b/>
+              </w:rPr>
               <w:t>Lista vacía</w:t>
+            </w:r>
+          </w:p>
+          <w:p>
+            <w:pPr>
+              <w:jc w:val="center"/>
+              <w:cnfStyle w:val="000000100000" w:firstRow="0" w:lastRow="0" w:firstColumn="0" w:lastColumn="0" w:oddVBand="0" w:evenVBand="0" w:oddHBand="1" w:evenHBand="0" w:firstRowFirstColumn="0" w:firstRowLastColumn="0" w:lastRowFirstColumn="0" w:lastRowLastColumn="0"/>
+            </w:pPr>
+          </w:p>
+        </w:tc>
+      </w:tr>
+      <w:tr>
+        <w:trPr>
+          <w:trHeight w:val="669"/>
+        </w:trPr>
+        <w:tc>
+          <w:tcPr>
+            <w:cnfStyle w:val="001000000000" w:firstRow="0" w:lastRow="0" w:firstColumn="1" w:lastColumn="0" w:oddVBand="0" w:evenVBand="0" w:oddHBand="0" w:evenHBand="0" w:firstRowFirstColumn="0" w:firstRowLastColumn="0" w:lastRowFirstColumn="0" w:lastRowLastColumn="0"/>
+            <w:tcW w:w="2410" w:type="dxa"/>
+          </w:tcPr>
+          <w:p>
+            <w:pPr>
+              <w:jc w:val="center"/>
+              <w:rPr>
+                <w:b w:val="0"/>
+                <w:bCs w:val="0"/>
+              </w:rPr>
+            </w:pPr>
+            <w:proofErr w:type="spellStart"/>
+            <w:proofErr w:type="gramStart"/>
+            <w:r>
+              <w:t>editarAlumno</w:t>
+            </w:r>
+            <w:proofErr w:type="spellEnd"/>
+            <w:r>
+              <w:t>(</w:t>
+            </w:r>
+            <w:proofErr w:type="gramEnd"/>
+            <w:r>
+              <w:t>)</w:t>
+            </w:r>
+          </w:p>
+          <w:p>
+            <w:pPr>
+              <w:jc w:val="center"/>
+              <w:rPr>
+                <w:b w:val="0"/>
+              </w:rPr>
+            </w:pPr>
+            <w:r>
+              <w:rPr>
+                <w:b w:val="0"/>
+              </w:rPr>
+              <w:t>(Exitoso)</w:t>
+            </w:r>
+          </w:p>
+        </w:tc>
+        <w:tc>
+          <w:tcPr>
+            <w:tcW w:w="3260" w:type="dxa"/>
+          </w:tcPr>
+          <w:p>
+            <w:pPr>
+              <w:jc w:val="both"/>
+              <w:cnfStyle w:val="000000000000" w:firstRow="0" w:lastRow="0" w:firstColumn="0" w:lastColumn="0" w:oddVBand="0" w:evenVBand="0" w:oddHBand="0" w:evenHBand="0" w:firstRowFirstColumn="0" w:firstRowLastColumn="0" w:lastRowFirstColumn="0" w:lastRowLastColumn="0"/>
+              <w:rPr>
+                <w:b/>
+              </w:rPr>
+            </w:pPr>
+            <w:r>
+              <w:rPr>
+                <w:b/>
+              </w:rPr>
+              <w:t>Nombre:</w:t>
+            </w:r>
+            <w:r>
+              <w:rPr>
+                <w:b/>
+              </w:rPr>
+              <w:t xml:space="preserve"> </w:t>
+            </w:r>
+            <w:r>
+              <w:t>“</w:t>
+            </w:r>
+            <w:r>
+              <w:t>Irvin</w:t>
+            </w:r>
+            <w:r>
+              <w:t>”</w:t>
+            </w:r>
+          </w:p>
+          <w:p>
+            <w:pPr>
+              <w:jc w:val="both"/>
+              <w:cnfStyle w:val="000000000000" w:firstRow="0" w:lastRow="0" w:firstColumn="0" w:lastColumn="0" w:oddVBand="0" w:evenVBand="0" w:oddHBand="0" w:evenHBand="0" w:firstRowFirstColumn="0" w:firstRowLastColumn="0" w:lastRowFirstColumn="0" w:lastRowLastColumn="0"/>
+            </w:pPr>
+            <w:r>
+              <w:rPr>
+                <w:b/>
+              </w:rPr>
+              <w:t>Apellidos:</w:t>
+            </w:r>
+            <w:r>
+              <w:rPr>
+                <w:b/>
+              </w:rPr>
+              <w:t xml:space="preserve"> </w:t>
+            </w:r>
+            <w:r>
+              <w:t>“</w:t>
+            </w:r>
+            <w:proofErr w:type="spellStart"/>
+            <w:r>
+              <w:t>Lopez</w:t>
+            </w:r>
+            <w:proofErr w:type="spellEnd"/>
+            <w:r>
+              <w:t>”</w:t>
+            </w:r>
+          </w:p>
+          <w:p>
+            <w:pPr>
+              <w:jc w:val="both"/>
+              <w:cnfStyle w:val="000000000000" w:firstRow="0" w:lastRow="0" w:firstColumn="0" w:lastColumn="0" w:oddVBand="0" w:evenVBand="0" w:oddHBand="0" w:evenHBand="0" w:firstRowFirstColumn="0" w:firstRowLastColumn="0" w:lastRowFirstColumn="0" w:lastRowLastColumn="0"/>
+            </w:pPr>
+            <w:r>
+              <w:rPr>
+                <w:b/>
+              </w:rPr>
+              <w:t>Fecha de nacimiento</w:t>
+            </w:r>
+            <w:r>
+              <w:rPr>
+                <w:b/>
+              </w:rPr>
+              <w:t>:</w:t>
+            </w:r>
+            <w:r>
+              <w:t xml:space="preserve"> </w:t>
+            </w:r>
+            <w:r>
+              <w:t>20/03/2018</w:t>
+            </w:r>
+          </w:p>
+          <w:p>
+            <w:pPr>
+              <w:jc w:val="both"/>
+              <w:cnfStyle w:val="000000000000" w:firstRow="0" w:lastRow="0" w:firstColumn="0" w:lastColumn="0" w:oddVBand="0" w:evenVBand="0" w:oddHBand="0" w:evenHBand="0" w:firstRowFirstColumn="0" w:firstRowLastColumn="0" w:lastRowFirstColumn="0" w:lastRowLastColumn="0"/>
+            </w:pPr>
+            <w:proofErr w:type="spellStart"/>
+            <w:r>
+              <w:rPr>
+                <w:b/>
+              </w:rPr>
+              <w:t>CorreoElectronico</w:t>
+            </w:r>
+            <w:proofErr w:type="spellEnd"/>
+            <w:r>
+              <w:rPr>
+                <w:b/>
+              </w:rPr>
+              <w:t>:</w:t>
+            </w:r>
+          </w:p>
+          <w:p>
+            <w:pPr>
+              <w:jc w:val="both"/>
+              <w:cnfStyle w:val="000000000000" w:firstRow="0" w:lastRow="0" w:firstColumn="0" w:lastColumn="0" w:oddVBand="0" w:evenVBand="0" w:oddHBand="0" w:evenHBand="0" w:firstRowFirstColumn="0" w:firstRowLastColumn="0" w:lastRowFirstColumn="0" w:lastRowLastColumn="0"/>
+            </w:pPr>
+            <w:hyperlink r:id="rId6" w:history="1">
+              <w:r>
+                <w:rPr>
+                  <w:rStyle w:val="Hipervnculo"/>
+                </w:rPr>
+                <w:t>irvin@gmail.com</w:t>
+              </w:r>
+            </w:hyperlink>
+          </w:p>
+          <w:p>
+            <w:pPr>
+              <w:jc w:val="both"/>
+              <w:cnfStyle w:val="000000000000" w:firstRow="0" w:lastRow="0" w:firstColumn="0" w:lastColumn="0" w:oddVBand="0" w:evenVBand="0" w:oddHBand="0" w:evenHBand="0" w:firstRowFirstColumn="0" w:firstRowLastColumn="0" w:lastRowFirstColumn="0" w:lastRowLastColumn="0"/>
+            </w:pPr>
+            <w:proofErr w:type="spellStart"/>
+            <w:r>
+              <w:rPr>
+                <w:b/>
+              </w:rPr>
+              <w:t>Telefono</w:t>
+            </w:r>
+            <w:proofErr w:type="spellEnd"/>
+            <w:r>
+              <w:rPr>
+                <w:b/>
+              </w:rPr>
+              <w:t xml:space="preserve">: </w:t>
+            </w:r>
+            <w:r>
+              <w:t>2281767676</w:t>
+            </w:r>
+          </w:p>
+        </w:tc>
+        <w:tc>
+          <w:tcPr>
+            <w:tcW w:w="2268" w:type="dxa"/>
+          </w:tcPr>
+          <w:p>
+            <w:pPr>
+              <w:jc w:val="both"/>
+              <w:cnfStyle w:val="000000000000" w:firstRow="0" w:lastRow="0" w:firstColumn="0" w:lastColumn="0" w:oddVBand="0" w:evenVBand="0" w:oddHBand="0" w:evenHBand="0" w:firstRowFirstColumn="0" w:firstRowLastColumn="0" w:lastRowFirstColumn="0" w:lastRowLastColumn="0"/>
+            </w:pPr>
+            <w:r>
+              <w:t>Objeto del tipo Alumno</w:t>
+            </w:r>
+          </w:p>
+        </w:tc>
+        <w:tc>
+          <w:tcPr>
+            <w:tcW w:w="2552" w:type="dxa"/>
+          </w:tcPr>
+          <w:p>
+            <w:pPr>
+              <w:jc w:val="both"/>
+              <w:cnfStyle w:val="000000000000" w:firstRow="0" w:lastRow="0" w:firstColumn="0" w:lastColumn="0" w:oddVBand="0" w:evenVBand="0" w:oddHBand="0" w:evenHBand="0" w:firstRowFirstColumn="0" w:firstRowLastColumn="0" w:lastRowFirstColumn="0" w:lastRowLastColumn="0"/>
+            </w:pPr>
+            <w:r>
+              <w:t>Valor “true” al momento de editar algún dato</w:t>
+            </w:r>
+          </w:p>
+        </w:tc>
+        <w:tc>
+          <w:tcPr>
+            <w:tcW w:w="1701" w:type="dxa"/>
+          </w:tcPr>
+          <w:p>
+            <w:pPr>
+              <w:jc w:val="both"/>
+              <w:cnfStyle w:val="000000000000" w:firstRow="0" w:lastRow="0" w:firstColumn="0" w:lastColumn="0" w:oddVBand="0" w:evenVBand="0" w:oddHBand="0" w:evenHBand="0" w:firstRowFirstColumn="0" w:firstRowLastColumn="0" w:lastRowFirstColumn="0" w:lastRowLastColumn="0"/>
+            </w:pPr>
+            <w:r>
+              <w:t>Mensaje de conformación de editado exitoso</w:t>
+            </w:r>
+          </w:p>
+        </w:tc>
+        <w:tc>
+          <w:tcPr>
+            <w:tcW w:w="2122" w:type="dxa"/>
+          </w:tcPr>
+          <w:p>
+            <w:pPr>
+              <w:jc w:val="center"/>
+              <w:cnfStyle w:val="000000000000" w:firstRow="0" w:lastRow="0" w:firstColumn="0" w:lastColumn="0" w:oddVBand="0" w:evenVBand="0" w:oddHBand="0" w:evenHBand="0" w:firstRowFirstColumn="0" w:firstRowLastColumn="0" w:lastRowFirstColumn="0" w:lastRowLastColumn="0"/>
+              <w:rPr>
+                <w:b/>
+              </w:rPr>
+            </w:pPr>
+            <w:r>
+              <w:rPr>
+                <w:b/>
+              </w:rPr>
+              <w:t>True</w:t>
+            </w:r>
+          </w:p>
+        </w:tc>
+      </w:tr>
+      <w:tr>
+        <w:trPr>
+          <w:cnfStyle w:val="000000100000" w:firstRow="0" w:lastRow="0" w:firstColumn="0" w:lastColumn="0" w:oddVBand="0" w:evenVBand="0" w:oddHBand="1" w:evenHBand="0" w:firstRowFirstColumn="0" w:firstRowLastColumn="0" w:lastRowFirstColumn="0" w:lastRowLastColumn="0"/>
+          <w:trHeight w:val="669"/>
+        </w:trPr>
+        <w:tc>
+          <w:tcPr>
+            <w:cnfStyle w:val="001000000000" w:firstRow="0" w:lastRow="0" w:firstColumn="1" w:lastColumn="0" w:oddVBand="0" w:evenVBand="0" w:oddHBand="0" w:evenHBand="0" w:firstRowFirstColumn="0" w:firstRowLastColumn="0" w:lastRowFirstColumn="0" w:lastRowLastColumn="0"/>
+            <w:tcW w:w="2410" w:type="dxa"/>
+          </w:tcPr>
+          <w:p>
+            <w:pPr>
+              <w:jc w:val="center"/>
+              <w:rPr>
+                <w:b w:val="0"/>
+                <w:bCs w:val="0"/>
+              </w:rPr>
+            </w:pPr>
+            <w:proofErr w:type="spellStart"/>
+            <w:proofErr w:type="gramStart"/>
+            <w:r>
+              <w:lastRenderedPageBreak/>
+              <w:t>editarAlumno</w:t>
+            </w:r>
+            <w:proofErr w:type="spellEnd"/>
+            <w:r>
+              <w:t>(</w:t>
+            </w:r>
+            <w:proofErr w:type="gramEnd"/>
+            <w:r>
+              <w:t>)</w:t>
+            </w:r>
+          </w:p>
+          <w:p>
+            <w:pPr>
+              <w:jc w:val="center"/>
+              <w:rPr>
+                <w:b w:val="0"/>
+              </w:rPr>
+            </w:pPr>
+            <w:r>
+              <w:rPr>
+                <w:b w:val="0"/>
+              </w:rPr>
+              <w:t>(Fallido)</w:t>
+            </w:r>
+          </w:p>
+        </w:tc>
+        <w:tc>
+          <w:tcPr>
+            <w:tcW w:w="3260" w:type="dxa"/>
+          </w:tcPr>
+          <w:p>
+            <w:pPr>
+              <w:jc w:val="both"/>
+              <w:cnfStyle w:val="000000100000" w:firstRow="0" w:lastRow="0" w:firstColumn="0" w:lastColumn="0" w:oddVBand="0" w:evenVBand="0" w:oddHBand="1" w:evenHBand="0" w:firstRowFirstColumn="0" w:firstRowLastColumn="0" w:lastRowFirstColumn="0" w:lastRowLastColumn="0"/>
+            </w:pPr>
+            <w:r>
+              <w:rPr>
+                <w:b/>
+              </w:rPr>
+              <w:t>Nombre:</w:t>
+            </w:r>
+            <w:r>
+              <w:rPr>
+                <w:b/>
+              </w:rPr>
+              <w:t xml:space="preserve"> </w:t>
+            </w:r>
+            <w:proofErr w:type="spellStart"/>
+            <w:r>
+              <w:t>null</w:t>
+            </w:r>
+            <w:proofErr w:type="spellEnd"/>
+          </w:p>
+          <w:p>
+            <w:pPr>
+              <w:jc w:val="both"/>
+              <w:cnfStyle w:val="000000100000" w:firstRow="0" w:lastRow="0" w:firstColumn="0" w:lastColumn="0" w:oddVBand="0" w:evenVBand="0" w:oddHBand="1" w:evenHBand="0" w:firstRowFirstColumn="0" w:firstRowLastColumn="0" w:lastRowFirstColumn="0" w:lastRowLastColumn="0"/>
+            </w:pPr>
+            <w:r>
+              <w:rPr>
+                <w:b/>
+              </w:rPr>
+              <w:t>Apellidos:</w:t>
+            </w:r>
+            <w:r>
+              <w:rPr>
+                <w:b/>
+              </w:rPr>
+              <w:t xml:space="preserve"> </w:t>
+            </w:r>
+            <w:proofErr w:type="spellStart"/>
+            <w:r>
+              <w:t>null</w:t>
+            </w:r>
+            <w:proofErr w:type="spellEnd"/>
+          </w:p>
+          <w:p>
+            <w:pPr>
+              <w:jc w:val="both"/>
+              <w:cnfStyle w:val="000000100000" w:firstRow="0" w:lastRow="0" w:firstColumn="0" w:lastColumn="0" w:oddVBand="0" w:evenVBand="0" w:oddHBand="1" w:evenHBand="0" w:firstRowFirstColumn="0" w:firstRowLastColumn="0" w:lastRowFirstColumn="0" w:lastRowLastColumn="0"/>
+            </w:pPr>
+            <w:r>
+              <w:rPr>
+                <w:b/>
+              </w:rPr>
+              <w:t>Fecha de nacimiento:</w:t>
+            </w:r>
+            <w:r>
+              <w:t xml:space="preserve"> </w:t>
+            </w:r>
+            <w:proofErr w:type="spellStart"/>
+            <w:r>
+              <w:t>null</w:t>
+            </w:r>
+            <w:proofErr w:type="spellEnd"/>
+          </w:p>
+          <w:p>
+            <w:pPr>
+              <w:jc w:val="both"/>
+              <w:cnfStyle w:val="000000100000" w:firstRow="0" w:lastRow="0" w:firstColumn="0" w:lastColumn="0" w:oddVBand="0" w:evenVBand="0" w:oddHBand="1" w:evenHBand="0" w:firstRowFirstColumn="0" w:firstRowLastColumn="0" w:lastRowFirstColumn="0" w:lastRowLastColumn="0"/>
+            </w:pPr>
+            <w:proofErr w:type="spellStart"/>
+            <w:r>
+              <w:rPr>
+                <w:b/>
+              </w:rPr>
+              <w:t>CorreoElectronico</w:t>
+            </w:r>
+            <w:proofErr w:type="spellEnd"/>
+            <w:r>
+              <w:rPr>
+                <w:b/>
+              </w:rPr>
+              <w:t>:</w:t>
+            </w:r>
+            <w:r>
+              <w:rPr>
+                <w:b/>
+              </w:rPr>
+              <w:t xml:space="preserve"> </w:t>
+            </w:r>
+            <w:hyperlink r:id="rId7" w:history="1">
+              <w:proofErr w:type="spellStart"/>
+              <w:r>
+                <w:rPr>
+                  <w:rStyle w:val="Hipervnculo"/>
+                  <w:color w:val="auto"/>
+                  <w:u w:val="none"/>
+                </w:rPr>
+                <w:t>null</w:t>
+              </w:r>
+              <w:proofErr w:type="spellEnd"/>
+            </w:hyperlink>
+          </w:p>
+          <w:p>
+            <w:pPr>
+              <w:jc w:val="both"/>
+              <w:cnfStyle w:val="000000100000" w:firstRow="0" w:lastRow="0" w:firstColumn="0" w:lastColumn="0" w:oddVBand="0" w:evenVBand="0" w:oddHBand="1" w:evenHBand="0" w:firstRowFirstColumn="0" w:firstRowLastColumn="0" w:lastRowFirstColumn="0" w:lastRowLastColumn="0"/>
+            </w:pPr>
+            <w:proofErr w:type="spellStart"/>
+            <w:r>
+              <w:rPr>
+                <w:b/>
+              </w:rPr>
+              <w:t>Telefono</w:t>
+            </w:r>
+            <w:proofErr w:type="spellEnd"/>
+            <w:r>
+              <w:rPr>
+                <w:b/>
+              </w:rPr>
+              <w:t xml:space="preserve">: </w:t>
+            </w:r>
+            <w:proofErr w:type="spellStart"/>
+            <w:r>
+              <w:t>null</w:t>
+            </w:r>
+            <w:proofErr w:type="spellEnd"/>
+          </w:p>
+          <w:p>
+            <w:pPr>
+              <w:jc w:val="both"/>
+              <w:cnfStyle w:val="000000100000" w:firstRow="0" w:lastRow="0" w:firstColumn="0" w:lastColumn="0" w:oddVBand="0" w:evenVBand="0" w:oddHBand="1" w:evenHBand="0" w:firstRowFirstColumn="0" w:firstRowLastColumn="0" w:lastRowFirstColumn="0" w:lastRowLastColumn="0"/>
+              <w:rPr>
+                <w:b/>
+              </w:rPr>
+            </w:pPr>
+          </w:p>
+        </w:tc>
+        <w:tc>
+          <w:tcPr>
+            <w:tcW w:w="2268" w:type="dxa"/>
+          </w:tcPr>
+          <w:p>
+            <w:pPr>
+              <w:jc w:val="both"/>
+              <w:cnfStyle w:val="000000100000" w:firstRow="0" w:lastRow="0" w:firstColumn="0" w:lastColumn="0" w:oddVBand="0" w:evenVBand="0" w:oddHBand="1" w:evenHBand="0" w:firstRowFirstColumn="0" w:firstRowLastColumn="0" w:lastRowFirstColumn="0" w:lastRowLastColumn="0"/>
+            </w:pPr>
+            <w:r>
+              <w:t>Objeto tipo Alumno nulo</w:t>
+            </w:r>
+          </w:p>
+        </w:tc>
+        <w:tc>
+          <w:tcPr>
+            <w:tcW w:w="2552" w:type="dxa"/>
+          </w:tcPr>
+          <w:p>
+            <w:pPr>
+              <w:jc w:val="both"/>
+              <w:cnfStyle w:val="000000100000" w:firstRow="0" w:lastRow="0" w:firstColumn="0" w:lastColumn="0" w:oddVBand="0" w:evenVBand="0" w:oddHBand="1" w:evenHBand="0" w:firstRowFirstColumn="0" w:firstRowLastColumn="0" w:lastRowFirstColumn="0" w:lastRowLastColumn="0"/>
+            </w:pPr>
+            <w:r>
+              <w:t>Valor “false” debido a que no hay alumno que editar</w:t>
+            </w:r>
+          </w:p>
+        </w:tc>
+        <w:tc>
+          <w:tcPr>
+            <w:tcW w:w="1701" w:type="dxa"/>
+          </w:tcPr>
+          <w:p>
+            <w:pPr>
+              <w:jc w:val="both"/>
+              <w:cnfStyle w:val="000000100000" w:firstRow="0" w:lastRow="0" w:firstColumn="0" w:lastColumn="0" w:oddVBand="0" w:evenVBand="0" w:oddHBand="1" w:evenHBand="0" w:firstRowFirstColumn="0" w:firstRowLastColumn="0" w:lastRowFirstColumn="0" w:lastRowLastColumn="0"/>
+            </w:pPr>
+            <w:r>
+              <w:t>Mensaje informando que ocurrió un fallo</w:t>
+            </w:r>
+          </w:p>
+        </w:tc>
+        <w:tc>
+          <w:tcPr>
+            <w:tcW w:w="2122" w:type="dxa"/>
+          </w:tcPr>
+          <w:p>
+            <w:pPr>
+              <w:jc w:val="center"/>
+              <w:cnfStyle w:val="000000100000" w:firstRow="0" w:lastRow="0" w:firstColumn="0" w:lastColumn="0" w:oddVBand="0" w:evenVBand="0" w:oddHBand="1" w:evenHBand="0" w:firstRowFirstColumn="0" w:firstRowLastColumn="0" w:lastRowFirstColumn="0" w:lastRowLastColumn="0"/>
+              <w:rPr>
+                <w:b/>
+              </w:rPr>
+            </w:pPr>
+            <w:r>
+              <w:rPr>
+                <w:b/>
+              </w:rPr>
+              <w:t>False</w:t>
+            </w:r>
+          </w:p>
+        </w:tc>
+      </w:tr>
+      <w:tr>
+        <w:trPr>
+          <w:trHeight w:val="669"/>
+        </w:trPr>
+        <w:tc>
+          <w:tcPr>
+            <w:cnfStyle w:val="001000000000" w:firstRow="0" w:lastRow="0" w:firstColumn="1" w:lastColumn="0" w:oddVBand="0" w:evenVBand="0" w:oddHBand="0" w:evenHBand="0" w:firstRowFirstColumn="0" w:firstRowLastColumn="0" w:lastRowFirstColumn="0" w:lastRowLastColumn="0"/>
+            <w:tcW w:w="2410" w:type="dxa"/>
+          </w:tcPr>
+          <w:p>
+            <w:pPr>
+              <w:jc w:val="center"/>
+              <w:rPr>
+                <w:b w:val="0"/>
+                <w:bCs w:val="0"/>
+              </w:rPr>
+            </w:pPr>
+            <w:proofErr w:type="spellStart"/>
+            <w:proofErr w:type="gramStart"/>
+            <w:r>
+              <w:t>encontrarGruposAlumno</w:t>
+            </w:r>
+            <w:proofErr w:type="spellEnd"/>
+            <w:r>
+              <w:t>(</w:t>
+            </w:r>
+            <w:proofErr w:type="gramEnd"/>
+            <w:r>
+              <w:t>)</w:t>
+            </w:r>
+          </w:p>
+          <w:p>
+            <w:pPr>
+              <w:jc w:val="center"/>
+              <w:rPr>
+                <w:b w:val="0"/>
+              </w:rPr>
+            </w:pPr>
+            <w:r>
+              <w:rPr>
+                <w:b w:val="0"/>
+              </w:rPr>
+              <w:t>(Exitoso)</w:t>
+            </w:r>
+          </w:p>
+        </w:tc>
+        <w:tc>
+          <w:tcPr>
+            <w:tcW w:w="3260" w:type="dxa"/>
+          </w:tcPr>
+          <w:p>
+            <w:pPr>
+              <w:jc w:val="both"/>
+              <w:cnfStyle w:val="000000000000" w:firstRow="0" w:lastRow="0" w:firstColumn="0" w:lastColumn="0" w:oddVBand="0" w:evenVBand="0" w:oddHBand="0" w:evenHBand="0" w:firstRowFirstColumn="0" w:firstRowLastColumn="0" w:lastRowFirstColumn="0" w:lastRowLastColumn="0"/>
+              <w:rPr>
+                <w:b/>
+              </w:rPr>
+            </w:pPr>
+            <w:proofErr w:type="spellStart"/>
+            <w:r>
+              <w:rPr>
+                <w:b/>
+              </w:rPr>
+              <w:t>idAlumno</w:t>
+            </w:r>
+            <w:proofErr w:type="spellEnd"/>
+            <w:r>
+              <w:rPr>
+                <w:b/>
+              </w:rPr>
+              <w:t xml:space="preserve">: </w:t>
+            </w:r>
+            <w:r>
+              <w:t>17</w:t>
+            </w:r>
+          </w:p>
+        </w:tc>
+        <w:tc>
+          <w:tcPr>
+            <w:tcW w:w="2268" w:type="dxa"/>
+          </w:tcPr>
+          <w:p>
+            <w:pPr>
+              <w:jc w:val="both"/>
+              <w:cnfStyle w:val="000000000000" w:firstRow="0" w:lastRow="0" w:firstColumn="0" w:lastColumn="0" w:oddVBand="0" w:evenVBand="0" w:oddHBand="0" w:evenHBand="0" w:firstRowFirstColumn="0" w:firstRowLastColumn="0" w:lastRowFirstColumn="0" w:lastRowLastColumn="0"/>
+            </w:pPr>
+            <w:r>
+              <w:t>Variable entera que es identificador del alumno</w:t>
+            </w:r>
+          </w:p>
+        </w:tc>
+        <w:tc>
+          <w:tcPr>
+            <w:tcW w:w="2552" w:type="dxa"/>
+          </w:tcPr>
+          <w:p>
+            <w:pPr>
+              <w:jc w:val="both"/>
+              <w:cnfStyle w:val="000000000000" w:firstRow="0" w:lastRow="0" w:firstColumn="0" w:lastColumn="0" w:oddVBand="0" w:evenVBand="0" w:oddHBand="0" w:evenHBand="0" w:firstRowFirstColumn="0" w:firstRowLastColumn="0" w:lastRowFirstColumn="0" w:lastRowLastColumn="0"/>
+            </w:pPr>
+            <w:r>
+              <w:t>Lista con los grupos en donde está inscrito el alumno</w:t>
+            </w:r>
+          </w:p>
+        </w:tc>
+        <w:tc>
+          <w:tcPr>
+            <w:tcW w:w="1701" w:type="dxa"/>
+          </w:tcPr>
+          <w:p>
+            <w:pPr>
+              <w:jc w:val="both"/>
+              <w:cnfStyle w:val="000000000000" w:firstRow="0" w:lastRow="0" w:firstColumn="0" w:lastColumn="0" w:oddVBand="0" w:evenVBand="0" w:oddHBand="0" w:evenHBand="0" w:firstRowFirstColumn="0" w:firstRowLastColumn="0" w:lastRowFirstColumn="0" w:lastRowLastColumn="0"/>
+            </w:pPr>
+            <w:r>
+              <w:t>Mostrar los grupos en los que está inscrito</w:t>
+            </w:r>
+          </w:p>
+        </w:tc>
+        <w:tc>
+          <w:tcPr>
+            <w:tcW w:w="2122" w:type="dxa"/>
+          </w:tcPr>
+          <w:p>
+            <w:pPr>
+              <w:jc w:val="center"/>
+              <w:cnfStyle w:val="000000000000" w:firstRow="0" w:lastRow="0" w:firstColumn="0" w:lastColumn="0" w:oddVBand="0" w:evenVBand="0" w:oddHBand="0" w:evenHBand="0" w:firstRowFirstColumn="0" w:firstRowLastColumn="0" w:lastRowFirstColumn="0" w:lastRowLastColumn="0"/>
+              <w:rPr>
+                <w:b/>
+              </w:rPr>
+            </w:pPr>
+            <w:r>
+              <w:rPr>
+                <w:b/>
+              </w:rPr>
+              <w:t>Lista con los grupos</w:t>
+            </w:r>
+          </w:p>
+        </w:tc>
+      </w:tr>
+      <w:tr>
+        <w:trPr>
+          <w:cnfStyle w:val="000000100000" w:firstRow="0" w:lastRow="0" w:firstColumn="0" w:lastColumn="0" w:oddVBand="0" w:evenVBand="0" w:oddHBand="1" w:evenHBand="0" w:firstRowFirstColumn="0" w:firstRowLastColumn="0" w:lastRowFirstColumn="0" w:lastRowLastColumn="0"/>
+          <w:trHeight w:val="669"/>
+        </w:trPr>
+        <w:tc>
+          <w:tcPr>
+            <w:cnfStyle w:val="001000000000" w:firstRow="0" w:lastRow="0" w:firstColumn="1" w:lastColumn="0" w:oddVBand="0" w:evenVBand="0" w:oddHBand="0" w:evenHBand="0" w:firstRowFirstColumn="0" w:firstRowLastColumn="0" w:lastRowFirstColumn="0" w:lastRowLastColumn="0"/>
+            <w:tcW w:w="2410" w:type="dxa"/>
+          </w:tcPr>
+          <w:p>
+            <w:pPr>
+              <w:jc w:val="center"/>
+              <w:rPr>
+                <w:b w:val="0"/>
+                <w:bCs w:val="0"/>
+              </w:rPr>
+            </w:pPr>
+            <w:proofErr w:type="spellStart"/>
+            <w:proofErr w:type="gramStart"/>
+            <w:r>
+              <w:t>encontrarGruposAlumno</w:t>
+            </w:r>
+            <w:proofErr w:type="spellEnd"/>
+            <w:r>
+              <w:t>(</w:t>
+            </w:r>
+            <w:proofErr w:type="gramEnd"/>
+            <w:r>
+              <w:t>)</w:t>
+            </w:r>
+          </w:p>
+          <w:p>
+            <w:pPr>
+              <w:jc w:val="center"/>
+              <w:rPr>
+                <w:b w:val="0"/>
+              </w:rPr>
+            </w:pPr>
+            <w:r>
+              <w:rPr>
+                <w:b w:val="0"/>
+              </w:rPr>
+              <w:t>(Fallido)</w:t>
+            </w:r>
+          </w:p>
+        </w:tc>
+        <w:tc>
+          <w:tcPr>
+            <w:tcW w:w="3260" w:type="dxa"/>
+          </w:tcPr>
+          <w:p>
+            <w:pPr>
+              <w:jc w:val="both"/>
+              <w:cnfStyle w:val="000000100000" w:firstRow="0" w:lastRow="0" w:firstColumn="0" w:lastColumn="0" w:oddVBand="0" w:evenVBand="0" w:oddHBand="1" w:evenHBand="0" w:firstRowFirstColumn="0" w:firstRowLastColumn="0" w:lastRowFirstColumn="0" w:lastRowLastColumn="0"/>
+            </w:pPr>
+            <w:proofErr w:type="spellStart"/>
+            <w:r>
+              <w:rPr>
+                <w:b/>
+              </w:rPr>
+              <w:t>idAlumno</w:t>
+            </w:r>
+            <w:proofErr w:type="spellEnd"/>
+            <w:r>
+              <w:rPr>
+                <w:b/>
+              </w:rPr>
+              <w:t xml:space="preserve">: </w:t>
+            </w:r>
+            <w:r>
+              <w:t>20</w:t>
+            </w:r>
+          </w:p>
+        </w:tc>
+        <w:tc>
+          <w:tcPr>
+            <w:tcW w:w="2268" w:type="dxa"/>
+          </w:tcPr>
+          <w:p>
+            <w:pPr>
+              <w:jc w:val="both"/>
+              <w:cnfStyle w:val="000000100000" w:firstRow="0" w:lastRow="0" w:firstColumn="0" w:lastColumn="0" w:oddVBand="0" w:evenVBand="0" w:oddHBand="1" w:evenHBand="0" w:firstRowFirstColumn="0" w:firstRowLastColumn="0" w:lastRowFirstColumn="0" w:lastRowLastColumn="0"/>
+            </w:pPr>
+            <w:r>
+              <w:t>Variable entera que es identificador del alumno</w:t>
+            </w:r>
+            <w:r>
+              <w:t xml:space="preserve"> pero que no está asociado a ninguno</w:t>
+            </w:r>
+          </w:p>
+        </w:tc>
+        <w:tc>
+          <w:tcPr>
+            <w:tcW w:w="2552" w:type="dxa"/>
+          </w:tcPr>
+          <w:p>
+            <w:pPr>
+              <w:jc w:val="both"/>
+              <w:cnfStyle w:val="000000100000" w:firstRow="0" w:lastRow="0" w:firstColumn="0" w:lastColumn="0" w:oddVBand="0" w:evenVBand="0" w:oddHBand="1" w:evenHBand="0" w:firstRowFirstColumn="0" w:firstRowLastColumn="0" w:lastRowFirstColumn="0" w:lastRowLastColumn="0"/>
+            </w:pPr>
+            <w:r>
+              <w:t>Lista nula</w:t>
+            </w:r>
+          </w:p>
+        </w:tc>
+        <w:tc>
+          <w:tcPr>
+            <w:tcW w:w="1701" w:type="dxa"/>
+          </w:tcPr>
+          <w:p>
+            <w:pPr>
+              <w:jc w:val="both"/>
+              <w:cnfStyle w:val="000000100000" w:firstRow="0" w:lastRow="0" w:firstColumn="0" w:lastColumn="0" w:oddVBand="0" w:evenVBand="0" w:oddHBand="1" w:evenHBand="0" w:firstRowFirstColumn="0" w:firstRowLastColumn="0" w:lastRowFirstColumn="0" w:lastRowLastColumn="0"/>
+            </w:pPr>
+            <w:r>
+              <w:t>No se muestra ningún grupo</w:t>
+            </w:r>
+          </w:p>
+        </w:tc>
+        <w:tc>
+          <w:tcPr>
+            <w:tcW w:w="2122" w:type="dxa"/>
+          </w:tcPr>
+          <w:p>
+            <w:pPr>
+              <w:jc w:val="center"/>
+              <w:cnfStyle w:val="000000100000" w:firstRow="0" w:lastRow="0" w:firstColumn="0" w:lastColumn="0" w:oddVBand="0" w:evenVBand="0" w:oddHBand="1" w:evenHBand="0" w:firstRowFirstColumn="0" w:firstRowLastColumn="0" w:lastRowFirstColumn="0" w:lastRowLastColumn="0"/>
+              <w:rPr>
+                <w:b/>
+              </w:rPr>
+            </w:pPr>
+            <w:r>
+              <w:rPr>
+                <w:b/>
+              </w:rPr>
+              <w:t>Lista nula</w:t>
+            </w:r>
+          </w:p>
+        </w:tc>
+      </w:tr>
+    </w:tbl>
+    <w:p/>
+    <w:p/>
+    <w:p>
+      <w:r>
+        <w:br w:type="page"/>
+      </w:r>
+    </w:p>
+    <w:tbl>
+      <w:tblPr>
+        <w:tblStyle w:val="Tabladecuadrcula4-nfasis1"/>
+        <w:tblW w:w="14313" w:type="dxa"/>
+        <w:tblInd w:w="-572" w:type="dxa"/>
+        <w:tblLook w:val="04A0" w:firstRow="1" w:lastRow="0" w:firstColumn="1" w:lastColumn="0" w:noHBand="0" w:noVBand="1"/>
+      </w:tblPr>
+      <w:tblGrid>
+        <w:gridCol w:w="2567"/>
+        <w:gridCol w:w="3206"/>
+        <w:gridCol w:w="2242"/>
+        <w:gridCol w:w="2514"/>
+        <w:gridCol w:w="1692"/>
+        <w:gridCol w:w="2092"/>
+      </w:tblGrid>
+      <w:tr>
+        <w:trPr>
+          <w:cnfStyle w:val="100000000000" w:firstRow="1" w:lastRow="0" w:firstColumn="0" w:lastColumn="0" w:oddVBand="0" w:evenVBand="0" w:oddHBand="0" w:evenHBand="0" w:firstRowFirstColumn="0" w:firstRowLastColumn="0" w:lastRowFirstColumn="0" w:lastRowLastColumn="0"/>
+          <w:trHeight w:val="326"/>
+        </w:trPr>
+        <w:tc>
+          <w:tcPr>
+            <w:cnfStyle w:val="001000000000" w:firstRow="0" w:lastRow="0" w:firstColumn="1" w:lastColumn="0" w:oddVBand="0" w:evenVBand="0" w:oddHBand="0" w:evenHBand="0" w:firstRowFirstColumn="0" w:firstRowLastColumn="0" w:lastRowFirstColumn="0" w:lastRowLastColumn="0"/>
+            <w:tcW w:w="14313" w:type="dxa"/>
+            <w:gridSpan w:val="6"/>
+          </w:tcPr>
+          <w:p>
+            <w:proofErr w:type="spellStart"/>
+            <w:r>
+              <w:lastRenderedPageBreak/>
+              <w:t>PagoInscripcionAlumno</w:t>
+            </w:r>
+            <w:proofErr w:type="spellEnd"/>
+          </w:p>
+        </w:tc>
+      </w:tr>
+      <w:tr>
+        <w:trPr>
+          <w:cnfStyle w:val="000000100000" w:firstRow="0" w:lastRow="0" w:firstColumn="0" w:lastColumn="0" w:oddVBand="0" w:evenVBand="0" w:oddHBand="1" w:evenHBand="0" w:firstRowFirstColumn="0" w:firstRowLastColumn="0" w:lastRowFirstColumn="0" w:lastRowLastColumn="0"/>
+          <w:trHeight w:val="635"/>
+        </w:trPr>
+        <w:tc>
+          <w:tcPr>
+            <w:cnfStyle w:val="001000000000" w:firstRow="0" w:lastRow="0" w:firstColumn="1" w:lastColumn="0" w:oddVBand="0" w:evenVBand="0" w:oddHBand="0" w:evenHBand="0" w:firstRowFirstColumn="0" w:firstRowLastColumn="0" w:lastRowFirstColumn="0" w:lastRowLastColumn="0"/>
+            <w:tcW w:w="2410" w:type="dxa"/>
+          </w:tcPr>
+          <w:p>
+            <w:pPr>
+              <w:jc w:val="center"/>
+            </w:pPr>
+            <w:r>
+              <w:t>Método</w:t>
+            </w:r>
+          </w:p>
+        </w:tc>
+        <w:tc>
+          <w:tcPr>
+            <w:tcW w:w="3260" w:type="dxa"/>
+          </w:tcPr>
+          <w:p>
+            <w:pPr>
+              <w:jc w:val="center"/>
+              <w:cnfStyle w:val="000000100000" w:firstRow="0" w:lastRow="0" w:firstColumn="0" w:lastColumn="0" w:oddVBand="0" w:evenVBand="0" w:oddHBand="1" w:evenHBand="0" w:firstRowFirstColumn="0" w:firstRowLastColumn="0" w:lastRowFirstColumn="0" w:lastRowLastColumn="0"/>
+              <w:rPr>
+                <w:b/>
+              </w:rPr>
+            </w:pPr>
+            <w:r>
+              <w:rPr>
+                <w:b/>
+              </w:rPr>
+              <w:t>Entrada</w:t>
+            </w:r>
+          </w:p>
+        </w:tc>
+        <w:tc>
+          <w:tcPr>
+            <w:tcW w:w="2268" w:type="dxa"/>
+          </w:tcPr>
+          <w:p>
+            <w:pPr>
+              <w:cnfStyle w:val="000000100000" w:firstRow="0" w:lastRow="0" w:firstColumn="0" w:lastColumn="0" w:oddVBand="0" w:evenVBand="0" w:oddHBand="1" w:evenHBand="0" w:firstRowFirstColumn="0" w:firstRowLastColumn="0" w:lastRowFirstColumn="0" w:lastRowLastColumn="0"/>
+              <w:rPr>
+                <w:b/>
+              </w:rPr>
+            </w:pPr>
+            <w:r>
+              <w:rPr>
+                <w:b/>
+              </w:rPr>
+              <w:t>Condiciones de entrada</w:t>
+            </w:r>
+          </w:p>
+        </w:tc>
+        <w:tc>
+          <w:tcPr>
+            <w:tcW w:w="2552" w:type="dxa"/>
+          </w:tcPr>
+          <w:p>
+            <w:pPr>
+              <w:jc w:val="center"/>
+              <w:cnfStyle w:val="000000100000" w:firstRow="0" w:lastRow="0" w:firstColumn="0" w:lastColumn="0" w:oddVBand="0" w:evenVBand="0" w:oddHBand="1" w:evenHBand="0" w:firstRowFirstColumn="0" w:firstRowLastColumn="0" w:lastRowFirstColumn="0" w:lastRowLastColumn="0"/>
+              <w:rPr>
+                <w:b/>
+              </w:rPr>
+            </w:pPr>
+            <w:r>
+              <w:rPr>
+                <w:b/>
+              </w:rPr>
+              <w:t>Condiciones de salida</w:t>
+            </w:r>
+          </w:p>
+        </w:tc>
+        <w:tc>
+          <w:tcPr>
+            <w:tcW w:w="1701" w:type="dxa"/>
+          </w:tcPr>
+          <w:p>
+            <w:pPr>
+              <w:jc w:val="center"/>
+              <w:cnfStyle w:val="000000100000" w:firstRow="0" w:lastRow="0" w:firstColumn="0" w:lastColumn="0" w:oddVBand="0" w:evenVBand="0" w:oddHBand="1" w:evenHBand="0" w:firstRowFirstColumn="0" w:firstRowLastColumn="0" w:lastRowFirstColumn="0" w:lastRowLastColumn="0"/>
+              <w:rPr>
+                <w:b/>
+              </w:rPr>
+            </w:pPr>
+            <w:r>
+              <w:rPr>
+                <w:b/>
+              </w:rPr>
+              <w:t>Salida</w:t>
+            </w:r>
+          </w:p>
+        </w:tc>
+        <w:tc>
+          <w:tcPr>
+            <w:tcW w:w="2122" w:type="dxa"/>
+          </w:tcPr>
+          <w:p>
+            <w:pPr>
+              <w:jc w:val="center"/>
+              <w:cnfStyle w:val="000000100000" w:firstRow="0" w:lastRow="0" w:firstColumn="0" w:lastColumn="0" w:oddVBand="0" w:evenVBand="0" w:oddHBand="1" w:evenHBand="0" w:firstRowFirstColumn="0" w:firstRowLastColumn="0" w:lastRowFirstColumn="0" w:lastRowLastColumn="0"/>
+              <w:rPr>
+                <w:b/>
+              </w:rPr>
+            </w:pPr>
+            <w:r>
+              <w:rPr>
+                <w:b/>
+              </w:rPr>
+              <w:t>Resultado</w:t>
+            </w:r>
+          </w:p>
+        </w:tc>
+      </w:tr>
+      <w:tr>
+        <w:trPr>
+          <w:trHeight w:val="635"/>
+        </w:trPr>
+        <w:tc>
+          <w:tcPr>
+            <w:cnfStyle w:val="001000000000" w:firstRow="0" w:lastRow="0" w:firstColumn="1" w:lastColumn="0" w:oddVBand="0" w:evenVBand="0" w:oddHBand="0" w:evenHBand="0" w:firstRowFirstColumn="0" w:firstRowLastColumn="0" w:lastRowFirstColumn="0" w:lastRowLastColumn="0"/>
+            <w:tcW w:w="2410" w:type="dxa"/>
+          </w:tcPr>
+          <w:p>
+            <w:pPr>
+              <w:jc w:val="center"/>
+              <w:rPr>
+                <w:b w:val="0"/>
+                <w:bCs w:val="0"/>
+              </w:rPr>
+            </w:pPr>
+            <w:proofErr w:type="spellStart"/>
+            <w:proofErr w:type="gramStart"/>
+            <w:r>
+              <w:t>registrar</w:t>
+            </w:r>
+            <w:r>
+              <w:t>PagoInscripcion</w:t>
+            </w:r>
+            <w:proofErr w:type="spellEnd"/>
+            <w:r>
+              <w:t>(</w:t>
+            </w:r>
+            <w:proofErr w:type="gramEnd"/>
+            <w:r>
+              <w:t>)</w:t>
+            </w:r>
+          </w:p>
+          <w:p>
+            <w:pPr>
+              <w:jc w:val="center"/>
+              <w:rPr>
+                <w:b w:val="0"/>
+              </w:rPr>
+            </w:pPr>
+            <w:r>
+              <w:rPr>
+                <w:b w:val="0"/>
+              </w:rPr>
+              <w:t>(Exitoso)</w:t>
+            </w:r>
+          </w:p>
+        </w:tc>
+        <w:tc>
+          <w:tcPr>
+            <w:tcW w:w="3260" w:type="dxa"/>
+          </w:tcPr>
+          <w:p>
+            <w:pPr>
+              <w:jc w:val="both"/>
+              <w:cnfStyle w:val="000000000000" w:firstRow="0" w:lastRow="0" w:firstColumn="0" w:lastColumn="0" w:oddVBand="0" w:evenVBand="0" w:oddHBand="0" w:evenHBand="0" w:firstRowFirstColumn="0" w:firstRowLastColumn="0" w:lastRowFirstColumn="0" w:lastRowLastColumn="0"/>
+            </w:pPr>
+            <w:proofErr w:type="spellStart"/>
+            <w:r>
+              <w:rPr>
+                <w:b/>
+              </w:rPr>
+              <w:t>idAlumno</w:t>
+            </w:r>
+            <w:proofErr w:type="spellEnd"/>
+            <w:r>
+              <w:rPr>
+                <w:b/>
+              </w:rPr>
+              <w:t xml:space="preserve"> = </w:t>
+            </w:r>
+            <w:r>
+              <w:t>17</w:t>
+            </w:r>
+          </w:p>
+          <w:p>
+            <w:pPr>
+              <w:jc w:val="both"/>
+              <w:cnfStyle w:val="000000000000" w:firstRow="0" w:lastRow="0" w:firstColumn="0" w:lastColumn="0" w:oddVBand="0" w:evenVBand="0" w:oddHBand="0" w:evenHBand="0" w:firstRowFirstColumn="0" w:firstRowLastColumn="0" w:lastRowFirstColumn="0" w:lastRowLastColumn="0"/>
+            </w:pPr>
+            <w:proofErr w:type="spellStart"/>
+            <w:r>
+              <w:rPr>
+                <w:b/>
+              </w:rPr>
+              <w:t>nombreGrupo</w:t>
+            </w:r>
+            <w:proofErr w:type="spellEnd"/>
+            <w:r>
+              <w:rPr>
+                <w:b/>
+              </w:rPr>
+              <w:t xml:space="preserve"> = </w:t>
+            </w:r>
+            <w:r>
+              <w:t>“Danza árabe”</w:t>
+            </w:r>
+          </w:p>
+          <w:p>
+            <w:pPr>
+              <w:jc w:val="both"/>
+              <w:cnfStyle w:val="000000000000" w:firstRow="0" w:lastRow="0" w:firstColumn="0" w:lastColumn="0" w:oddVBand="0" w:evenVBand="0" w:oddHBand="0" w:evenHBand="0" w:firstRowFirstColumn="0" w:firstRowLastColumn="0" w:lastRowFirstColumn="0" w:lastRowLastColumn="0"/>
+            </w:pPr>
+            <w:r>
+              <w:rPr>
+                <w:b/>
+              </w:rPr>
+              <w:t xml:space="preserve">cantidad = </w:t>
+            </w:r>
+            <w:r>
+              <w:t>500.0</w:t>
+            </w:r>
+          </w:p>
+          <w:p>
+            <w:pPr>
+              <w:jc w:val="both"/>
+              <w:cnfStyle w:val="000000000000" w:firstRow="0" w:lastRow="0" w:firstColumn="0" w:lastColumn="0" w:oddVBand="0" w:evenVBand="0" w:oddHBand="0" w:evenHBand="0" w:firstRowFirstColumn="0" w:firstRowLastColumn="0" w:lastRowFirstColumn="0" w:lastRowLastColumn="0"/>
+            </w:pPr>
+            <w:proofErr w:type="spellStart"/>
+            <w:r>
+              <w:rPr>
+                <w:b/>
+              </w:rPr>
+              <w:t>fechaPago</w:t>
+            </w:r>
+            <w:proofErr w:type="spellEnd"/>
+            <w:r>
+              <w:rPr>
+                <w:b/>
+              </w:rPr>
+              <w:t xml:space="preserve"> = </w:t>
+            </w:r>
+            <w:r>
+              <w:t>13/12/2018</w:t>
+            </w:r>
+          </w:p>
+          <w:p>
+            <w:pPr>
+              <w:jc w:val="both"/>
+              <w:cnfStyle w:val="000000000000" w:firstRow="0" w:lastRow="0" w:firstColumn="0" w:lastColumn="0" w:oddVBand="0" w:evenVBand="0" w:oddHBand="0" w:evenHBand="0" w:firstRowFirstColumn="0" w:firstRowLastColumn="0" w:lastRowFirstColumn="0" w:lastRowLastColumn="0"/>
+            </w:pPr>
+            <w:proofErr w:type="spellStart"/>
+            <w:r>
+              <w:rPr>
+                <w:b/>
+              </w:rPr>
+              <w:t>tipoPago</w:t>
+            </w:r>
+            <w:proofErr w:type="spellEnd"/>
+            <w:r>
+              <w:rPr>
+                <w:b/>
+              </w:rPr>
+              <w:t xml:space="preserve"> = </w:t>
+            </w:r>
+            <w:r>
+              <w:t>1</w:t>
+            </w:r>
+          </w:p>
+        </w:tc>
+        <w:tc>
+          <w:tcPr>
+            <w:tcW w:w="2268" w:type="dxa"/>
+          </w:tcPr>
+          <w:p>
+            <w:pPr>
+              <w:jc w:val="both"/>
+              <w:cnfStyle w:val="000000000000" w:firstRow="0" w:lastRow="0" w:firstColumn="0" w:lastColumn="0" w:oddVBand="0" w:evenVBand="0" w:oddHBand="0" w:evenHBand="0" w:firstRowFirstColumn="0" w:firstRowLastColumn="0" w:lastRowFirstColumn="0" w:lastRowLastColumn="0"/>
+            </w:pPr>
+            <w:r>
+              <w:t xml:space="preserve">Un atributo </w:t>
+            </w:r>
+            <w:proofErr w:type="spellStart"/>
+            <w:r>
+              <w:t>PagoAlumno</w:t>
+            </w:r>
+            <w:proofErr w:type="spellEnd"/>
+            <w:r>
+              <w:t xml:space="preserve">, una variable entera </w:t>
+            </w:r>
+            <w:proofErr w:type="spellStart"/>
+            <w:r>
+              <w:t>idAlumno</w:t>
+            </w:r>
+            <w:proofErr w:type="spellEnd"/>
+            <w:r>
+              <w:t xml:space="preserve"> y una cadena con el nombre del grupo</w:t>
+            </w:r>
+          </w:p>
+        </w:tc>
+        <w:tc>
+          <w:tcPr>
+            <w:tcW w:w="2552" w:type="dxa"/>
+          </w:tcPr>
+          <w:p>
+            <w:pPr>
+              <w:jc w:val="both"/>
+              <w:cnfStyle w:val="000000000000" w:firstRow="0" w:lastRow="0" w:firstColumn="0" w:lastColumn="0" w:oddVBand="0" w:evenVBand="0" w:oddHBand="0" w:evenHBand="0" w:firstRowFirstColumn="0" w:firstRowLastColumn="0" w:lastRowFirstColumn="0" w:lastRowLastColumn="0"/>
+            </w:pPr>
+            <w:r>
+              <w:t xml:space="preserve">Valor “true” al momento de registrar </w:t>
+            </w:r>
+            <w:r>
+              <w:t>el pago del alumno</w:t>
+            </w:r>
+          </w:p>
+        </w:tc>
+        <w:tc>
+          <w:tcPr>
+            <w:tcW w:w="1701" w:type="dxa"/>
+          </w:tcPr>
+          <w:p>
+            <w:pPr>
+              <w:jc w:val="both"/>
+              <w:cnfStyle w:val="000000000000" w:firstRow="0" w:lastRow="0" w:firstColumn="0" w:lastColumn="0" w:oddVBand="0" w:evenVBand="0" w:oddHBand="0" w:evenHBand="0" w:firstRowFirstColumn="0" w:firstRowLastColumn="0" w:lastRowFirstColumn="0" w:lastRowLastColumn="0"/>
+            </w:pPr>
+            <w:r>
+              <w:t>Mensaje de c</w:t>
+            </w:r>
+            <w:r>
+              <w:t xml:space="preserve">onfirmación de </w:t>
+            </w:r>
+            <w:r>
+              <w:t>pago exitoso</w:t>
+            </w:r>
+          </w:p>
+        </w:tc>
+        <w:tc>
+          <w:tcPr>
+            <w:tcW w:w="2122" w:type="dxa"/>
+          </w:tcPr>
+          <w:p>
+            <w:pPr>
+              <w:jc w:val="center"/>
+              <w:cnfStyle w:val="000000000000" w:firstRow="0" w:lastRow="0" w:firstColumn="0" w:lastColumn="0" w:oddVBand="0" w:evenVBand="0" w:oddHBand="0" w:evenHBand="0" w:firstRowFirstColumn="0" w:firstRowLastColumn="0" w:lastRowFirstColumn="0" w:lastRowLastColumn="0"/>
+              <w:rPr>
+                <w:b/>
+              </w:rPr>
+            </w:pPr>
+            <w:r>
+              <w:rPr>
+                <w:b/>
+              </w:rPr>
+              <w:t>True</w:t>
+            </w:r>
+          </w:p>
+        </w:tc>
+      </w:tr>
+      <w:tr>
+        <w:trPr>
+          <w:cnfStyle w:val="000000100000" w:firstRow="0" w:lastRow="0" w:firstColumn="0" w:lastColumn="0" w:oddVBand="0" w:evenVBand="0" w:oddHBand="1" w:evenHBand="0" w:firstRowFirstColumn="0" w:firstRowLastColumn="0" w:lastRowFirstColumn="0" w:lastRowLastColumn="0"/>
+          <w:trHeight w:val="635"/>
+        </w:trPr>
+        <w:tc>
+          <w:tcPr>
+            <w:cnfStyle w:val="001000000000" w:firstRow="0" w:lastRow="0" w:firstColumn="1" w:lastColumn="0" w:oddVBand="0" w:evenVBand="0" w:oddHBand="0" w:evenHBand="0" w:firstRowFirstColumn="0" w:firstRowLastColumn="0" w:lastRowFirstColumn="0" w:lastRowLastColumn="0"/>
+            <w:tcW w:w="2410" w:type="dxa"/>
+          </w:tcPr>
+          <w:p>
+            <w:pPr>
+              <w:jc w:val="center"/>
+              <w:rPr>
+                <w:b w:val="0"/>
+                <w:bCs w:val="0"/>
+              </w:rPr>
+            </w:pPr>
+            <w:proofErr w:type="spellStart"/>
+            <w:proofErr w:type="gramStart"/>
+            <w:r>
+              <w:t>registrarPagoInscripcion</w:t>
+            </w:r>
+            <w:proofErr w:type="spellEnd"/>
+            <w:r>
+              <w:t>(</w:t>
+            </w:r>
+            <w:proofErr w:type="gramEnd"/>
+            <w:r>
+              <w:t>)</w:t>
+            </w:r>
+          </w:p>
+          <w:p>
+            <w:pPr>
+              <w:jc w:val="center"/>
+              <w:rPr>
+                <w:b w:val="0"/>
+              </w:rPr>
+            </w:pPr>
+            <w:r>
+              <w:rPr>
+                <w:b w:val="0"/>
+              </w:rPr>
+              <w:t>(Fallido)</w:t>
+            </w:r>
+          </w:p>
+        </w:tc>
+        <w:tc>
+          <w:tcPr>
+            <w:tcW w:w="3260" w:type="dxa"/>
+          </w:tcPr>
+          <w:p>
+            <w:pPr>
+              <w:jc w:val="both"/>
+              <w:cnfStyle w:val="000000100000" w:firstRow="0" w:lastRow="0" w:firstColumn="0" w:lastColumn="0" w:oddVBand="0" w:evenVBand="0" w:oddHBand="1" w:evenHBand="0" w:firstRowFirstColumn="0" w:firstRowLastColumn="0" w:lastRowFirstColumn="0" w:lastRowLastColumn="0"/>
+            </w:pPr>
+            <w:proofErr w:type="spellStart"/>
+            <w:r>
+              <w:rPr>
+                <w:b/>
+              </w:rPr>
+              <w:t>idAlumno</w:t>
+            </w:r>
+            <w:proofErr w:type="spellEnd"/>
+            <w:r>
+              <w:rPr>
+                <w:b/>
+              </w:rPr>
+              <w:t xml:space="preserve"> = </w:t>
+            </w:r>
+            <w:proofErr w:type="spellStart"/>
+            <w:r>
+              <w:t>null</w:t>
+            </w:r>
+            <w:proofErr w:type="spellEnd"/>
+          </w:p>
+          <w:p>
+            <w:pPr>
+              <w:jc w:val="both"/>
+              <w:cnfStyle w:val="000000100000" w:firstRow="0" w:lastRow="0" w:firstColumn="0" w:lastColumn="0" w:oddVBand="0" w:evenVBand="0" w:oddHBand="1" w:evenHBand="0" w:firstRowFirstColumn="0" w:firstRowLastColumn="0" w:lastRowFirstColumn="0" w:lastRowLastColumn="0"/>
+            </w:pPr>
+            <w:proofErr w:type="spellStart"/>
+            <w:r>
+              <w:rPr>
+                <w:b/>
+              </w:rPr>
+              <w:t>nombreGrupo</w:t>
+            </w:r>
+            <w:proofErr w:type="spellEnd"/>
+            <w:r>
+              <w:rPr>
+                <w:b/>
+              </w:rPr>
+              <w:t xml:space="preserve"> = </w:t>
+            </w:r>
+            <w:proofErr w:type="spellStart"/>
+            <w:r>
+              <w:t>null</w:t>
+            </w:r>
+            <w:proofErr w:type="spellEnd"/>
+          </w:p>
+          <w:p>
+            <w:pPr>
+              <w:jc w:val="both"/>
+              <w:cnfStyle w:val="000000100000" w:firstRow="0" w:lastRow="0" w:firstColumn="0" w:lastColumn="0" w:oddVBand="0" w:evenVBand="0" w:oddHBand="1" w:evenHBand="0" w:firstRowFirstColumn="0" w:firstRowLastColumn="0" w:lastRowFirstColumn="0" w:lastRowLastColumn="0"/>
+            </w:pPr>
+            <w:r>
+              <w:rPr>
+                <w:b/>
+              </w:rPr>
+              <w:t xml:space="preserve">cantidad = </w:t>
+            </w:r>
+            <w:proofErr w:type="spellStart"/>
+            <w:r>
+              <w:t>null</w:t>
+            </w:r>
+            <w:proofErr w:type="spellEnd"/>
+          </w:p>
+          <w:p>
+            <w:pPr>
+              <w:jc w:val="both"/>
+              <w:cnfStyle w:val="000000100000" w:firstRow="0" w:lastRow="0" w:firstColumn="0" w:lastColumn="0" w:oddVBand="0" w:evenVBand="0" w:oddHBand="1" w:evenHBand="0" w:firstRowFirstColumn="0" w:firstRowLastColumn="0" w:lastRowFirstColumn="0" w:lastRowLastColumn="0"/>
+            </w:pPr>
+            <w:proofErr w:type="spellStart"/>
+            <w:r>
+              <w:rPr>
+                <w:b/>
+              </w:rPr>
+              <w:t>fechaPago</w:t>
+            </w:r>
+            <w:proofErr w:type="spellEnd"/>
+            <w:r>
+              <w:rPr>
+                <w:b/>
+              </w:rPr>
+              <w:t xml:space="preserve"> = </w:t>
+            </w:r>
+            <w:proofErr w:type="spellStart"/>
+            <w:r>
+              <w:t>null</w:t>
+            </w:r>
+            <w:proofErr w:type="spellEnd"/>
+          </w:p>
+          <w:p>
+            <w:pPr>
+              <w:jc w:val="both"/>
+              <w:cnfStyle w:val="000000100000" w:firstRow="0" w:lastRow="0" w:firstColumn="0" w:lastColumn="0" w:oddVBand="0" w:evenVBand="0" w:oddHBand="1" w:evenHBand="0" w:firstRowFirstColumn="0" w:firstRowLastColumn="0" w:lastRowFirstColumn="0" w:lastRowLastColumn="0"/>
+              <w:rPr>
+                <w:b/>
+              </w:rPr>
+            </w:pPr>
+            <w:proofErr w:type="spellStart"/>
+            <w:r>
+              <w:rPr>
+                <w:b/>
+              </w:rPr>
+              <w:t>tipoPago</w:t>
+            </w:r>
+            <w:proofErr w:type="spellEnd"/>
+            <w:r>
+              <w:rPr>
+                <w:b/>
+              </w:rPr>
+              <w:t xml:space="preserve"> = </w:t>
+            </w:r>
+            <w:proofErr w:type="spellStart"/>
+            <w:r>
+              <w:t>null</w:t>
+            </w:r>
+            <w:proofErr w:type="spellEnd"/>
+          </w:p>
+        </w:tc>
+        <w:tc>
+          <w:tcPr>
+            <w:tcW w:w="2268" w:type="dxa"/>
+          </w:tcPr>
+          <w:p>
+            <w:pPr>
+              <w:jc w:val="both"/>
+              <w:cnfStyle w:val="000000100000" w:firstRow="0" w:lastRow="0" w:firstColumn="0" w:lastColumn="0" w:oddVBand="0" w:evenVBand="0" w:oddHBand="1" w:evenHBand="0" w:firstRowFirstColumn="0" w:firstRowLastColumn="0" w:lastRowFirstColumn="0" w:lastRowLastColumn="0"/>
+            </w:pPr>
+            <w:r>
+              <w:t xml:space="preserve">Un atributo </w:t>
+            </w:r>
+            <w:proofErr w:type="spellStart"/>
+            <w:r>
+              <w:t>PagoAlumno</w:t>
+            </w:r>
+            <w:proofErr w:type="spellEnd"/>
+            <w:r>
+              <w:t xml:space="preserve">, una variable entera </w:t>
+            </w:r>
+            <w:proofErr w:type="spellStart"/>
+            <w:r>
+              <w:t>idAlumno</w:t>
+            </w:r>
+            <w:proofErr w:type="spellEnd"/>
+            <w:r>
+              <w:t xml:space="preserve"> y una cadena con el nombre del </w:t>
+            </w:r>
+            <w:proofErr w:type="gramStart"/>
+            <w:r>
+              <w:t>grupo</w:t>
+            </w:r>
+            <w:proofErr w:type="gramEnd"/>
+            <w:r>
+              <w:t xml:space="preserve"> pero todos nulos</w:t>
+            </w:r>
+          </w:p>
+        </w:tc>
+        <w:tc>
+          <w:tcPr>
+            <w:tcW w:w="2552" w:type="dxa"/>
+          </w:tcPr>
+          <w:p>
+            <w:pPr>
+              <w:jc w:val="both"/>
+              <w:cnfStyle w:val="000000100000" w:firstRow="0" w:lastRow="0" w:firstColumn="0" w:lastColumn="0" w:oddVBand="0" w:evenVBand="0" w:oddHBand="1" w:evenHBand="0" w:firstRowFirstColumn="0" w:firstRowLastColumn="0" w:lastRowFirstColumn="0" w:lastRowLastColumn="0"/>
+            </w:pPr>
+            <w:r>
+              <w:t>Valor “</w:t>
+            </w:r>
+            <w:r>
+              <w:t>false</w:t>
+            </w:r>
+            <w:r>
+              <w:t xml:space="preserve">” al momento de </w:t>
+            </w:r>
+            <w:r>
+              <w:t>no registrar el pago</w:t>
+            </w:r>
+          </w:p>
+        </w:tc>
+        <w:tc>
+          <w:tcPr>
+            <w:tcW w:w="1701" w:type="dxa"/>
+          </w:tcPr>
+          <w:p>
+            <w:pPr>
+              <w:jc w:val="both"/>
+              <w:cnfStyle w:val="000000100000" w:firstRow="0" w:lastRow="0" w:firstColumn="0" w:lastColumn="0" w:oddVBand="0" w:evenVBand="0" w:oddHBand="1" w:evenHBand="0" w:firstRowFirstColumn="0" w:firstRowLastColumn="0" w:lastRowFirstColumn="0" w:lastRowLastColumn="0"/>
+            </w:pPr>
+            <w:r>
+              <w:t>Mensaje de que ocurrió un error al momento de hacer la transacción</w:t>
+            </w:r>
+          </w:p>
+        </w:tc>
+        <w:tc>
+          <w:tcPr>
+            <w:tcW w:w="2122" w:type="dxa"/>
+          </w:tcPr>
+          <w:p>
+            <w:pPr>
+              <w:jc w:val="center"/>
+              <w:cnfStyle w:val="000000100000" w:firstRow="0" w:lastRow="0" w:firstColumn="0" w:lastColumn="0" w:oddVBand="0" w:evenVBand="0" w:oddHBand="1" w:evenHBand="0" w:firstRowFirstColumn="0" w:firstRowLastColumn="0" w:lastRowFirstColumn="0" w:lastRowLastColumn="0"/>
+              <w:rPr>
+                <w:b/>
+              </w:rPr>
+            </w:pPr>
+            <w:r>
+              <w:rPr>
+                <w:b/>
+              </w:rPr>
+              <w:t>False</w:t>
             </w:r>
             <w:bookmarkStart w:id="0" w:name="_GoBack"/>
             <w:bookmarkEnd w:id="0"/>
@@ -1428,7 +2900,7 @@
   <w:style w:type="paragraph" w:default="1" w:styleId="Normal">
     <w:name w:val="Normal"/>
     <w:qFormat/>
-    <w:rsid w:val="00686684"/>
+    <w:rsid w:val="0059263A"/>
   </w:style>
   <w:style w:type="character" w:default="1" w:styleId="Fuentedeprrafopredeter">
     <w:name w:val="Default Paragraph Font"/>
@@ -1852,4 +3324,16 @@
     </a:ext>
   </a:extLst>
 </a:theme>
+</file>
+
+<file path=customXml/item1.xml><?xml version="1.0" encoding="utf-8"?>
+<b:Sources xmlns:b="http://schemas.openxmlformats.org/officeDocument/2006/bibliography" xmlns="http://schemas.openxmlformats.org/officeDocument/2006/bibliography" SelectedStyle="\APASixthEditionOfficeOnline.xsl" StyleName="APA" Version="6"/>
+</file>
+
+<file path=customXml/itemProps1.xml><?xml version="1.0" encoding="utf-8"?>
+<ds:datastoreItem xmlns:ds="http://schemas.openxmlformats.org/officeDocument/2006/customXml" ds:itemID="{8AED6D13-B289-491E-B2DB-1EC8646E87A9}">
+  <ds:schemaRefs>
+    <ds:schemaRef ds:uri="http://schemas.openxmlformats.org/officeDocument/2006/bibliography"/>
+  </ds:schemaRefs>
+</ds:datastoreItem>
 </file>
</xml_diff>

<commit_message>
Pruebas unitarias y CU-18
Se realizó la implementación del CU 18 Registrar egresos variados y se realizarón las pruebas de este CU y del CU 17
</commit_message>
<xml_diff>
--- a/Artefactos/Plan de prueba/PlanDePruebas_IsraelReyes.docx
+++ b/Artefactos/Plan de prueba/PlanDePruebas_IsraelReyes.docx
@@ -511,6 +511,23 @@
               <w:jc w:val="both"/>
               <w:cnfStyle w:val="000000100000" w:firstRow="0" w:lastRow="0" w:firstColumn="0" w:lastColumn="0" w:oddVBand="0" w:evenVBand="0" w:oddHBand="1" w:evenHBand="0" w:firstRowFirstColumn="0" w:firstRowLastColumn="0" w:lastRowFirstColumn="0" w:lastRowLastColumn="0"/>
             </w:pPr>
+            <w:r>
+              <w:rPr>
+                <w:b/>
+              </w:rPr>
+              <w:t xml:space="preserve">Fecha de nacimiento: </w:t>
+            </w:r>
+            <w:proofErr w:type="spellStart"/>
+            <w:r>
+              <w:t>null</w:t>
+            </w:r>
+            <w:proofErr w:type="spellEnd"/>
+          </w:p>
+          <w:p>
+            <w:pPr>
+              <w:jc w:val="both"/>
+              <w:cnfStyle w:val="000000100000" w:firstRow="0" w:lastRow="0" w:firstColumn="0" w:lastColumn="0" w:oddVBand="0" w:evenVBand="0" w:oddHBand="1" w:evenHBand="0" w:firstRowFirstColumn="0" w:firstRowLastColumn="0" w:lastRowFirstColumn="0" w:lastRowLastColumn="0"/>
+            </w:pPr>
             <w:proofErr w:type="spellStart"/>
             <w:r>
               <w:rPr>
@@ -562,60 +579,6 @@
             </w:r>
             <w:proofErr w:type="spellEnd"/>
           </w:p>
-          <w:p>
-            <w:pPr>
-              <w:jc w:val="both"/>
-              <w:cnfStyle w:val="000000100000" w:firstRow="0" w:lastRow="0" w:firstColumn="0" w:lastColumn="0" w:oddVBand="0" w:evenVBand="0" w:oddHBand="1" w:evenHBand="0" w:firstRowFirstColumn="0" w:firstRowLastColumn="0" w:lastRowFirstColumn="0" w:lastRowLastColumn="0"/>
-            </w:pPr>
-            <w:proofErr w:type="spellStart"/>
-            <w:r>
-              <w:rPr>
-                <w:b/>
-              </w:rPr>
-              <w:t>CantidadAPagar</w:t>
-            </w:r>
-            <w:proofErr w:type="spellEnd"/>
-            <w:r>
-              <w:rPr>
-                <w:b/>
-              </w:rPr>
-              <w:t>:</w:t>
-            </w:r>
-            <w:r>
-              <w:rPr>
-                <w:b/>
-              </w:rPr>
-              <w:t xml:space="preserve"> </w:t>
-            </w:r>
-            <w:proofErr w:type="spellStart"/>
-            <w:r>
-              <w:t>null</w:t>
-            </w:r>
-            <w:proofErr w:type="spellEnd"/>
-          </w:p>
-          <w:p>
-            <w:pPr>
-              <w:jc w:val="both"/>
-              <w:cnfStyle w:val="000000100000" w:firstRow="0" w:lastRow="0" w:firstColumn="0" w:lastColumn="0" w:oddVBand="0" w:evenVBand="0" w:oddHBand="1" w:evenHBand="0" w:firstRowFirstColumn="0" w:firstRowLastColumn="0" w:lastRowFirstColumn="0" w:lastRowLastColumn="0"/>
-            </w:pPr>
-            <w:r>
-              <w:rPr>
-                <w:b/>
-              </w:rPr>
-              <w:t>Usuario</w:t>
-            </w:r>
-            <w:r>
-              <w:rPr>
-                <w:b/>
-              </w:rPr>
-              <w:t xml:space="preserve">: </w:t>
-            </w:r>
-            <w:proofErr w:type="spellStart"/>
-            <w:r>
-              <w:t>null</w:t>
-            </w:r>
-            <w:proofErr w:type="spellEnd"/>
-          </w:p>
         </w:tc>
         <w:tc>
           <w:tcPr>
@@ -627,7 +590,10 @@
               <w:cnfStyle w:val="000000100000" w:firstRow="0" w:lastRow="0" w:firstColumn="0" w:lastColumn="0" w:oddVBand="0" w:evenVBand="0" w:oddHBand="1" w:evenHBand="0" w:firstRowFirstColumn="0" w:firstRowLastColumn="0" w:lastRowFirstColumn="0" w:lastRowLastColumn="0"/>
             </w:pPr>
             <w:r>
-              <w:t>Maestro con valores incompletos</w:t>
+              <w:t>Alumno</w:t>
+            </w:r>
+            <w:r>
+              <w:t xml:space="preserve"> con valores incompletos</w:t>
             </w:r>
           </w:p>
         </w:tc>
@@ -641,7 +607,10 @@
               <w:cnfStyle w:val="000000100000" w:firstRow="0" w:lastRow="0" w:firstColumn="0" w:lastColumn="0" w:oddVBand="0" w:evenVBand="0" w:oddHBand="1" w:evenHBand="0" w:firstRowFirstColumn="0" w:firstRowLastColumn="0" w:lastRowFirstColumn="0" w:lastRowLastColumn="0"/>
             </w:pPr>
             <w:r>
-              <w:t>Valor “false” al momento de registrar al maestro</w:t>
+              <w:t xml:space="preserve">Valor “false” al momento de registrar al </w:t>
+            </w:r>
+            <w:r>
+              <w:t>alumno</w:t>
             </w:r>
           </w:p>
         </w:tc>
@@ -1810,12 +1779,12 @@
         <w:tblLook w:val="04A0" w:firstRow="1" w:lastRow="0" w:firstColumn="1" w:lastColumn="0" w:noHBand="0" w:noVBand="1"/>
       </w:tblPr>
       <w:tblGrid>
-        <w:gridCol w:w="2567"/>
-        <w:gridCol w:w="3206"/>
-        <w:gridCol w:w="2242"/>
-        <w:gridCol w:w="2514"/>
-        <w:gridCol w:w="1692"/>
-        <w:gridCol w:w="2092"/>
+        <w:gridCol w:w="2633"/>
+        <w:gridCol w:w="3212"/>
+        <w:gridCol w:w="2221"/>
+        <w:gridCol w:w="2488"/>
+        <w:gridCol w:w="1688"/>
+        <w:gridCol w:w="2071"/>
       </w:tblGrid>
       <w:tr>
         <w:trPr>
@@ -1829,12 +1798,10 @@
             <w:gridSpan w:val="6"/>
           </w:tcPr>
           <w:p>
-            <w:proofErr w:type="spellStart"/>
             <w:r>
               <w:lastRenderedPageBreak/>
-              <w:t>PagoInscripcionAlumno</w:t>
-            </w:r>
-            <w:proofErr w:type="spellEnd"/>
+              <w:t>Cuenta</w:t>
+            </w:r>
           </w:p>
         </w:tc>
       </w:tr>
@@ -1846,7 +1813,7 @@
         <w:tc>
           <w:tcPr>
             <w:cnfStyle w:val="001000000000" w:firstRow="0" w:lastRow="0" w:firstColumn="1" w:lastColumn="0" w:oddVBand="0" w:evenVBand="0" w:oddHBand="0" w:evenHBand="0" w:firstRowFirstColumn="0" w:firstRowLastColumn="0" w:lastRowFirstColumn="0" w:lastRowLastColumn="0"/>
-            <w:tcW w:w="2410" w:type="dxa"/>
+            <w:tcW w:w="2633" w:type="dxa"/>
           </w:tcPr>
           <w:p>
             <w:pPr>
@@ -1859,7 +1826,7 @@
         </w:tc>
         <w:tc>
           <w:tcPr>
-            <w:tcW w:w="3260" w:type="dxa"/>
+            <w:tcW w:w="3212" w:type="dxa"/>
           </w:tcPr>
           <w:p>
             <w:pPr>
@@ -1879,7 +1846,7 @@
         </w:tc>
         <w:tc>
           <w:tcPr>
-            <w:tcW w:w="2268" w:type="dxa"/>
+            <w:tcW w:w="2221" w:type="dxa"/>
           </w:tcPr>
           <w:p>
             <w:pPr>
@@ -1898,7 +1865,7 @@
         </w:tc>
         <w:tc>
           <w:tcPr>
-            <w:tcW w:w="2552" w:type="dxa"/>
+            <w:tcW w:w="2488" w:type="dxa"/>
           </w:tcPr>
           <w:p>
             <w:pPr>
@@ -1918,7 +1885,7 @@
         </w:tc>
         <w:tc>
           <w:tcPr>
-            <w:tcW w:w="1701" w:type="dxa"/>
+            <w:tcW w:w="1688" w:type="dxa"/>
           </w:tcPr>
           <w:p>
             <w:pPr>
@@ -1938,7 +1905,7 @@
         </w:tc>
         <w:tc>
           <w:tcPr>
-            <w:tcW w:w="2122" w:type="dxa"/>
+            <w:tcW w:w="2071" w:type="dxa"/>
           </w:tcPr>
           <w:p>
             <w:pPr>
@@ -1964,7 +1931,633 @@
         <w:tc>
           <w:tcPr>
             <w:cnfStyle w:val="001000000000" w:firstRow="0" w:lastRow="0" w:firstColumn="1" w:lastColumn="0" w:oddVBand="0" w:evenVBand="0" w:oddHBand="0" w:evenHBand="0" w:firstRowFirstColumn="0" w:firstRowLastColumn="0" w:lastRowFirstColumn="0" w:lastRowLastColumn="0"/>
-            <w:tcW w:w="2410" w:type="dxa"/>
+            <w:tcW w:w="2633" w:type="dxa"/>
+          </w:tcPr>
+          <w:p>
+            <w:pPr>
+              <w:jc w:val="center"/>
+              <w:rPr>
+                <w:b w:val="0"/>
+              </w:rPr>
+            </w:pPr>
+            <w:proofErr w:type="spellStart"/>
+            <w:proofErr w:type="gramStart"/>
+            <w:r>
+              <w:t>iniciarSesionDirector</w:t>
+            </w:r>
+            <w:proofErr w:type="spellEnd"/>
+            <w:r>
+              <w:t>(</w:t>
+            </w:r>
+            <w:proofErr w:type="gramEnd"/>
+            <w:r>
+              <w:t>)</w:t>
+            </w:r>
+          </w:p>
+        </w:tc>
+        <w:tc>
+          <w:tcPr>
+            <w:tcW w:w="3212" w:type="dxa"/>
+          </w:tcPr>
+          <w:p>
+            <w:pPr>
+              <w:jc w:val="both"/>
+              <w:cnfStyle w:val="000000000000" w:firstRow="0" w:lastRow="0" w:firstColumn="0" w:lastColumn="0" w:oddVBand="0" w:evenVBand="0" w:oddHBand="0" w:evenHBand="0" w:firstRowFirstColumn="0" w:firstRowLastColumn="0" w:lastRowFirstColumn="0" w:lastRowLastColumn="0"/>
+            </w:pPr>
+            <w:r>
+              <w:rPr>
+                <w:b/>
+              </w:rPr>
+              <w:t xml:space="preserve">Usuario = </w:t>
+            </w:r>
+            <w:r>
+              <w:t>“</w:t>
+            </w:r>
+            <w:proofErr w:type="spellStart"/>
+            <w:r>
+              <w:t>Hector</w:t>
+            </w:r>
+            <w:proofErr w:type="spellEnd"/>
+            <w:r>
+              <w:t>”</w:t>
+            </w:r>
+          </w:p>
+          <w:p>
+            <w:pPr>
+              <w:jc w:val="both"/>
+              <w:cnfStyle w:val="000000000000" w:firstRow="0" w:lastRow="0" w:firstColumn="0" w:lastColumn="0" w:oddVBand="0" w:evenVBand="0" w:oddHBand="0" w:evenHBand="0" w:firstRowFirstColumn="0" w:firstRowLastColumn="0" w:lastRowFirstColumn="0" w:lastRowLastColumn="0"/>
+            </w:pPr>
+            <w:r>
+              <w:rPr>
+                <w:b/>
+              </w:rPr>
+              <w:t xml:space="preserve">Contraseña = </w:t>
+            </w:r>
+            <w:r>
+              <w:t>“s13zw98”</w:t>
+            </w:r>
+          </w:p>
+          <w:p>
+            <w:pPr>
+              <w:jc w:val="both"/>
+              <w:cnfStyle w:val="000000000000" w:firstRow="0" w:lastRow="0" w:firstColumn="0" w:lastColumn="0" w:oddVBand="0" w:evenVBand="0" w:oddHBand="0" w:evenHBand="0" w:firstRowFirstColumn="0" w:firstRowLastColumn="0" w:lastRowFirstColumn="0" w:lastRowLastColumn="0"/>
+            </w:pPr>
+          </w:p>
+        </w:tc>
+        <w:tc>
+          <w:tcPr>
+            <w:tcW w:w="2221" w:type="dxa"/>
+          </w:tcPr>
+          <w:p>
+            <w:pPr>
+              <w:jc w:val="both"/>
+              <w:cnfStyle w:val="000000000000" w:firstRow="0" w:lastRow="0" w:firstColumn="0" w:lastColumn="0" w:oddVBand="0" w:evenVBand="0" w:oddHBand="0" w:evenHBand="0" w:firstRowFirstColumn="0" w:firstRowLastColumn="0" w:lastRowFirstColumn="0" w:lastRowLastColumn="0"/>
+            </w:pPr>
+            <w:r>
+              <w:t>Usuario y contraseña validos del director</w:t>
+            </w:r>
+          </w:p>
+        </w:tc>
+        <w:tc>
+          <w:tcPr>
+            <w:tcW w:w="2488" w:type="dxa"/>
+          </w:tcPr>
+          <w:p>
+            <w:pPr>
+              <w:jc w:val="both"/>
+              <w:cnfStyle w:val="000000000000" w:firstRow="0" w:lastRow="0" w:firstColumn="0" w:lastColumn="0" w:oddVBand="0" w:evenVBand="0" w:oddHBand="0" w:evenHBand="0" w:firstRowFirstColumn="0" w:firstRowLastColumn="0" w:lastRowFirstColumn="0" w:lastRowLastColumn="0"/>
+            </w:pPr>
+            <w:r>
+              <w:t>Valor “</w:t>
+            </w:r>
+            <w:proofErr w:type="gramStart"/>
+            <w:r>
+              <w:t>Director</w:t>
+            </w:r>
+            <w:proofErr w:type="gramEnd"/>
+            <w:r>
+              <w:t>” para saber que ha sido el director quien se autentifico</w:t>
+            </w:r>
+          </w:p>
+        </w:tc>
+        <w:tc>
+          <w:tcPr>
+            <w:tcW w:w="1688" w:type="dxa"/>
+          </w:tcPr>
+          <w:p>
+            <w:pPr>
+              <w:jc w:val="both"/>
+              <w:cnfStyle w:val="000000000000" w:firstRow="0" w:lastRow="0" w:firstColumn="0" w:lastColumn="0" w:oddVBand="0" w:evenVBand="0" w:oddHBand="0" w:evenHBand="0" w:firstRowFirstColumn="0" w:firstRowLastColumn="0" w:lastRowFirstColumn="0" w:lastRowLastColumn="0"/>
+            </w:pPr>
+            <w:r>
+              <w:t>Despliegue de menú de director</w:t>
+            </w:r>
+          </w:p>
+        </w:tc>
+        <w:tc>
+          <w:tcPr>
+            <w:tcW w:w="2071" w:type="dxa"/>
+          </w:tcPr>
+          <w:p>
+            <w:pPr>
+              <w:jc w:val="center"/>
+              <w:cnfStyle w:val="000000000000" w:firstRow="0" w:lastRow="0" w:firstColumn="0" w:lastColumn="0" w:oddVBand="0" w:evenVBand="0" w:oddHBand="0" w:evenHBand="0" w:firstRowFirstColumn="0" w:firstRowLastColumn="0" w:lastRowFirstColumn="0" w:lastRowLastColumn="0"/>
+              <w:rPr>
+                <w:b/>
+              </w:rPr>
+            </w:pPr>
+            <w:r>
+              <w:rPr>
+                <w:b/>
+              </w:rPr>
+              <w:t>“</w:t>
+            </w:r>
+            <w:proofErr w:type="gramStart"/>
+            <w:r>
+              <w:rPr>
+                <w:b/>
+              </w:rPr>
+              <w:t>Director</w:t>
+            </w:r>
+            <w:proofErr w:type="gramEnd"/>
+            <w:r>
+              <w:rPr>
+                <w:b/>
+              </w:rPr>
+              <w:t>”</w:t>
+            </w:r>
+          </w:p>
+        </w:tc>
+      </w:tr>
+      <w:tr>
+        <w:trPr>
+          <w:cnfStyle w:val="000000100000" w:firstRow="0" w:lastRow="0" w:firstColumn="0" w:lastColumn="0" w:oddVBand="0" w:evenVBand="0" w:oddHBand="1" w:evenHBand="0" w:firstRowFirstColumn="0" w:firstRowLastColumn="0" w:lastRowFirstColumn="0" w:lastRowLastColumn="0"/>
+          <w:trHeight w:val="326"/>
+        </w:trPr>
+        <w:tc>
+          <w:tcPr>
+            <w:cnfStyle w:val="001000000000" w:firstRow="0" w:lastRow="0" w:firstColumn="1" w:lastColumn="0" w:oddVBand="0" w:evenVBand="0" w:oddHBand="0" w:evenHBand="0" w:firstRowFirstColumn="0" w:firstRowLastColumn="0" w:lastRowFirstColumn="0" w:lastRowLastColumn="0"/>
+            <w:tcW w:w="2633" w:type="dxa"/>
+          </w:tcPr>
+          <w:p>
+            <w:pPr>
+              <w:jc w:val="center"/>
+            </w:pPr>
+            <w:proofErr w:type="spellStart"/>
+            <w:proofErr w:type="gramStart"/>
+            <w:r>
+              <w:t>iniciarSesionMaestro</w:t>
+            </w:r>
+            <w:proofErr w:type="spellEnd"/>
+            <w:r>
+              <w:t>(</w:t>
+            </w:r>
+            <w:proofErr w:type="gramEnd"/>
+            <w:r>
+              <w:t>)</w:t>
+            </w:r>
+          </w:p>
+        </w:tc>
+        <w:tc>
+          <w:tcPr>
+            <w:tcW w:w="3212" w:type="dxa"/>
+          </w:tcPr>
+          <w:p>
+            <w:pPr>
+              <w:jc w:val="both"/>
+              <w:cnfStyle w:val="000000100000" w:firstRow="0" w:lastRow="0" w:firstColumn="0" w:lastColumn="0" w:oddVBand="0" w:evenVBand="0" w:oddHBand="1" w:evenHBand="0" w:firstRowFirstColumn="0" w:firstRowLastColumn="0" w:lastRowFirstColumn="0" w:lastRowLastColumn="0"/>
+            </w:pPr>
+            <w:r>
+              <w:rPr>
+                <w:b/>
+              </w:rPr>
+              <w:t xml:space="preserve">Usuario = </w:t>
+            </w:r>
+            <w:r>
+              <w:t>“</w:t>
+            </w:r>
+            <w:proofErr w:type="spellStart"/>
+            <w:r>
+              <w:t>elrevo</w:t>
+            </w:r>
+            <w:proofErr w:type="spellEnd"/>
+            <w:r>
+              <w:t>”</w:t>
+            </w:r>
+          </w:p>
+          <w:p>
+            <w:pPr>
+              <w:jc w:val="both"/>
+              <w:cnfStyle w:val="000000100000" w:firstRow="0" w:lastRow="0" w:firstColumn="0" w:lastColumn="0" w:oddVBand="0" w:evenVBand="0" w:oddHBand="1" w:evenHBand="0" w:firstRowFirstColumn="0" w:firstRowLastColumn="0" w:lastRowFirstColumn="0" w:lastRowLastColumn="0"/>
+            </w:pPr>
+            <w:r>
+              <w:rPr>
+                <w:b/>
+              </w:rPr>
+              <w:t xml:space="preserve">Contraseña = </w:t>
+            </w:r>
+            <w:r>
+              <w:t>“</w:t>
+            </w:r>
+            <w:proofErr w:type="spellStart"/>
+            <w:r>
+              <w:t>elrevo</w:t>
+            </w:r>
+            <w:proofErr w:type="spellEnd"/>
+            <w:r>
+              <w:t>”</w:t>
+            </w:r>
+          </w:p>
+        </w:tc>
+        <w:tc>
+          <w:tcPr>
+            <w:tcW w:w="2221" w:type="dxa"/>
+          </w:tcPr>
+          <w:p>
+            <w:pPr>
+              <w:jc w:val="both"/>
+              <w:cnfStyle w:val="000000100000" w:firstRow="0" w:lastRow="0" w:firstColumn="0" w:lastColumn="0" w:oddVBand="0" w:evenVBand="0" w:oddHBand="1" w:evenHBand="0" w:firstRowFirstColumn="0" w:firstRowLastColumn="0" w:lastRowFirstColumn="0" w:lastRowLastColumn="0"/>
+            </w:pPr>
+            <w:r>
+              <w:t>Usuario y contraseña validos de un maestro</w:t>
+            </w:r>
+          </w:p>
+        </w:tc>
+        <w:tc>
+          <w:tcPr>
+            <w:tcW w:w="2488" w:type="dxa"/>
+          </w:tcPr>
+          <w:p>
+            <w:pPr>
+              <w:jc w:val="both"/>
+              <w:cnfStyle w:val="000000100000" w:firstRow="0" w:lastRow="0" w:firstColumn="0" w:lastColumn="0" w:oddVBand="0" w:evenVBand="0" w:oddHBand="1" w:evenHBand="0" w:firstRowFirstColumn="0" w:firstRowLastColumn="0" w:lastRowFirstColumn="0" w:lastRowLastColumn="0"/>
+            </w:pPr>
+            <w:r>
+              <w:t>Valor “</w:t>
+            </w:r>
+            <w:r>
+              <w:t>Maestro</w:t>
+            </w:r>
+            <w:r>
+              <w:t>” para saber que ha sido el director quien se autentifico</w:t>
+            </w:r>
+          </w:p>
+        </w:tc>
+        <w:tc>
+          <w:tcPr>
+            <w:tcW w:w="1688" w:type="dxa"/>
+          </w:tcPr>
+          <w:p>
+            <w:pPr>
+              <w:jc w:val="both"/>
+              <w:cnfStyle w:val="000000100000" w:firstRow="0" w:lastRow="0" w:firstColumn="0" w:lastColumn="0" w:oddVBand="0" w:evenVBand="0" w:oddHBand="1" w:evenHBand="0" w:firstRowFirstColumn="0" w:firstRowLastColumn="0" w:lastRowFirstColumn="0" w:lastRowLastColumn="0"/>
+            </w:pPr>
+            <w:r>
+              <w:t>Despliegue de menú del maestro</w:t>
+            </w:r>
+          </w:p>
+        </w:tc>
+        <w:tc>
+          <w:tcPr>
+            <w:tcW w:w="2071" w:type="dxa"/>
+          </w:tcPr>
+          <w:p>
+            <w:pPr>
+              <w:jc w:val="center"/>
+              <w:cnfStyle w:val="000000100000" w:firstRow="0" w:lastRow="0" w:firstColumn="0" w:lastColumn="0" w:oddVBand="0" w:evenVBand="0" w:oddHBand="1" w:evenHBand="0" w:firstRowFirstColumn="0" w:firstRowLastColumn="0" w:lastRowFirstColumn="0" w:lastRowLastColumn="0"/>
+              <w:rPr>
+                <w:b/>
+              </w:rPr>
+            </w:pPr>
+            <w:r>
+              <w:rPr>
+                <w:b/>
+              </w:rPr>
+              <w:t>“Maestro”</w:t>
+            </w:r>
+          </w:p>
+        </w:tc>
+      </w:tr>
+      <w:tr>
+        <w:trPr>
+          <w:trHeight w:val="666"/>
+        </w:trPr>
+        <w:tc>
+          <w:tcPr>
+            <w:cnfStyle w:val="001000000000" w:firstRow="0" w:lastRow="0" w:firstColumn="1" w:lastColumn="0" w:oddVBand="0" w:evenVBand="0" w:oddHBand="0" w:evenHBand="0" w:firstRowFirstColumn="0" w:firstRowLastColumn="0" w:lastRowFirstColumn="0" w:lastRowLastColumn="0"/>
+            <w:tcW w:w="2633" w:type="dxa"/>
+          </w:tcPr>
+          <w:p>
+            <w:pPr>
+              <w:jc w:val="center"/>
+              <w:rPr>
+                <w:b w:val="0"/>
+              </w:rPr>
+            </w:pPr>
+            <w:proofErr w:type="spellStart"/>
+            <w:proofErr w:type="gramStart"/>
+            <w:r>
+              <w:t>iniciarSesionFallido</w:t>
+            </w:r>
+            <w:proofErr w:type="spellEnd"/>
+            <w:r>
+              <w:t>(</w:t>
+            </w:r>
+            <w:proofErr w:type="gramEnd"/>
+            <w:r>
+              <w:t>)</w:t>
+            </w:r>
+          </w:p>
+        </w:tc>
+        <w:tc>
+          <w:tcPr>
+            <w:tcW w:w="3212" w:type="dxa"/>
+          </w:tcPr>
+          <w:p>
+            <w:pPr>
+              <w:jc w:val="both"/>
+              <w:cnfStyle w:val="000000000000" w:firstRow="0" w:lastRow="0" w:firstColumn="0" w:lastColumn="0" w:oddVBand="0" w:evenVBand="0" w:oddHBand="0" w:evenHBand="0" w:firstRowFirstColumn="0" w:firstRowLastColumn="0" w:lastRowFirstColumn="0" w:lastRowLastColumn="0"/>
+            </w:pPr>
+            <w:r>
+              <w:rPr>
+                <w:b/>
+              </w:rPr>
+              <w:t xml:space="preserve">Usuario = </w:t>
+            </w:r>
+            <w:r>
+              <w:t>“</w:t>
+            </w:r>
+            <w:proofErr w:type="spellStart"/>
+            <w:r>
+              <w:t>elrevo</w:t>
+            </w:r>
+            <w:proofErr w:type="spellEnd"/>
+            <w:r>
+              <w:t>”</w:t>
+            </w:r>
+          </w:p>
+          <w:p>
+            <w:pPr>
+              <w:jc w:val="both"/>
+              <w:cnfStyle w:val="000000000000" w:firstRow="0" w:lastRow="0" w:firstColumn="0" w:lastColumn="0" w:oddVBand="0" w:evenVBand="0" w:oddHBand="0" w:evenHBand="0" w:firstRowFirstColumn="0" w:firstRowLastColumn="0" w:lastRowFirstColumn="0" w:lastRowLastColumn="0"/>
+            </w:pPr>
+            <w:r>
+              <w:rPr>
+                <w:b/>
+              </w:rPr>
+              <w:t xml:space="preserve">Contraseña = </w:t>
+            </w:r>
+            <w:r>
+              <w:t>“elrevo</w:t>
+            </w:r>
+            <w:r>
+              <w:t>2</w:t>
+            </w:r>
+            <w:r>
+              <w:t>”</w:t>
+            </w:r>
+          </w:p>
+        </w:tc>
+        <w:tc>
+          <w:tcPr>
+            <w:tcW w:w="2221" w:type="dxa"/>
+          </w:tcPr>
+          <w:p>
+            <w:pPr>
+              <w:jc w:val="both"/>
+              <w:cnfStyle w:val="000000000000" w:firstRow="0" w:lastRow="0" w:firstColumn="0" w:lastColumn="0" w:oddVBand="0" w:evenVBand="0" w:oddHBand="0" w:evenHBand="0" w:firstRowFirstColumn="0" w:firstRowLastColumn="0" w:lastRowFirstColumn="0" w:lastRowLastColumn="0"/>
+            </w:pPr>
+            <w:r>
+              <w:t>Usuario</w:t>
+            </w:r>
+            <w:r>
+              <w:t xml:space="preserve"> valido</w:t>
+            </w:r>
+            <w:r>
+              <w:t xml:space="preserve"> y contraseña </w:t>
+            </w:r>
+            <w:r>
+              <w:t>invalida</w:t>
+            </w:r>
+          </w:p>
+        </w:tc>
+        <w:tc>
+          <w:tcPr>
+            <w:tcW w:w="2488" w:type="dxa"/>
+          </w:tcPr>
+          <w:p>
+            <w:pPr>
+              <w:jc w:val="both"/>
+              <w:cnfStyle w:val="000000000000" w:firstRow="0" w:lastRow="0" w:firstColumn="0" w:lastColumn="0" w:oddVBand="0" w:evenVBand="0" w:oddHBand="0" w:evenHBand="0" w:firstRowFirstColumn="0" w:firstRowLastColumn="0" w:lastRowFirstColumn="0" w:lastRowLastColumn="0"/>
+            </w:pPr>
+            <w:r>
+              <w:t>Mensaje de “Datos no coinciden”</w:t>
+            </w:r>
+          </w:p>
+        </w:tc>
+        <w:tc>
+          <w:tcPr>
+            <w:tcW w:w="1688" w:type="dxa"/>
+          </w:tcPr>
+          <w:p>
+            <w:pPr>
+              <w:jc w:val="both"/>
+              <w:cnfStyle w:val="000000000000" w:firstRow="0" w:lastRow="0" w:firstColumn="0" w:lastColumn="0" w:oddVBand="0" w:evenVBand="0" w:oddHBand="0" w:evenHBand="0" w:firstRowFirstColumn="0" w:firstRowLastColumn="0" w:lastRowFirstColumn="0" w:lastRowLastColumn="0"/>
+            </w:pPr>
+            <w:r>
+              <w:t>Mensaje de información</w:t>
+            </w:r>
+          </w:p>
+        </w:tc>
+        <w:tc>
+          <w:tcPr>
+            <w:tcW w:w="2071" w:type="dxa"/>
+          </w:tcPr>
+          <w:p>
+            <w:pPr>
+              <w:jc w:val="center"/>
+              <w:cnfStyle w:val="000000000000" w:firstRow="0" w:lastRow="0" w:firstColumn="0" w:lastColumn="0" w:oddVBand="0" w:evenVBand="0" w:oddHBand="0" w:evenHBand="0" w:firstRowFirstColumn="0" w:firstRowLastColumn="0" w:lastRowFirstColumn="0" w:lastRowLastColumn="0"/>
+              <w:rPr>
+                <w:b/>
+              </w:rPr>
+            </w:pPr>
+            <w:r>
+              <w:rPr>
+                <w:b/>
+              </w:rPr>
+              <w:t xml:space="preserve">Mensaje de información </w:t>
+            </w:r>
+          </w:p>
+        </w:tc>
+      </w:tr>
+    </w:tbl>
+    <w:p/>
+    <w:p>
+      <w:r>
+        <w:br w:type="page"/>
+      </w:r>
+    </w:p>
+    <w:tbl>
+      <w:tblPr>
+        <w:tblStyle w:val="Tabladecuadrcula4-nfasis1"/>
+        <w:tblW w:w="14343" w:type="dxa"/>
+        <w:tblInd w:w="-572" w:type="dxa"/>
+        <w:tblLook w:val="04A0" w:firstRow="1" w:lastRow="0" w:firstColumn="1" w:lastColumn="0" w:noHBand="0" w:noVBand="1"/>
+      </w:tblPr>
+      <w:tblGrid>
+        <w:gridCol w:w="2452"/>
+        <w:gridCol w:w="3605"/>
+        <w:gridCol w:w="2174"/>
+        <w:gridCol w:w="2298"/>
+        <w:gridCol w:w="1945"/>
+        <w:gridCol w:w="1869"/>
+      </w:tblGrid>
+      <w:tr>
+        <w:trPr>
+          <w:cnfStyle w:val="100000000000" w:firstRow="1" w:lastRow="0" w:firstColumn="0" w:lastColumn="0" w:oddVBand="0" w:evenVBand="0" w:oddHBand="0" w:evenHBand="0" w:firstRowFirstColumn="0" w:firstRowLastColumn="0" w:lastRowFirstColumn="0" w:lastRowLastColumn="0"/>
+          <w:trHeight w:val="247"/>
+        </w:trPr>
+        <w:tc>
+          <w:tcPr>
+            <w:cnfStyle w:val="001000000000" w:firstRow="0" w:lastRow="0" w:firstColumn="1" w:lastColumn="0" w:oddVBand="0" w:evenVBand="0" w:oddHBand="0" w:evenHBand="0" w:firstRowFirstColumn="0" w:firstRowLastColumn="0" w:lastRowFirstColumn="0" w:lastRowLastColumn="0"/>
+            <w:tcW w:w="14343" w:type="dxa"/>
+            <w:gridSpan w:val="6"/>
+          </w:tcPr>
+          <w:p>
+            <w:r>
+              <w:lastRenderedPageBreak/>
+              <w:t>Egreso</w:t>
+            </w:r>
+          </w:p>
+        </w:tc>
+      </w:tr>
+      <w:tr>
+        <w:trPr>
+          <w:cnfStyle w:val="000000100000" w:firstRow="0" w:lastRow="0" w:firstColumn="0" w:lastColumn="0" w:oddVBand="0" w:evenVBand="0" w:oddHBand="1" w:evenHBand="0" w:firstRowFirstColumn="0" w:firstRowLastColumn="0" w:lastRowFirstColumn="0" w:lastRowLastColumn="0"/>
+          <w:trHeight w:val="482"/>
+        </w:trPr>
+        <w:tc>
+          <w:tcPr>
+            <w:cnfStyle w:val="001000000000" w:firstRow="0" w:lastRow="0" w:firstColumn="1" w:lastColumn="0" w:oddVBand="0" w:evenVBand="0" w:oddHBand="0" w:evenHBand="0" w:firstRowFirstColumn="0" w:firstRowLastColumn="0" w:lastRowFirstColumn="0" w:lastRowLastColumn="0"/>
+            <w:tcW w:w="2452" w:type="dxa"/>
+          </w:tcPr>
+          <w:p>
+            <w:pPr>
+              <w:jc w:val="center"/>
+            </w:pPr>
+            <w:r>
+              <w:t>Método</w:t>
+            </w:r>
+          </w:p>
+        </w:tc>
+        <w:tc>
+          <w:tcPr>
+            <w:tcW w:w="3605" w:type="dxa"/>
+          </w:tcPr>
+          <w:p>
+            <w:pPr>
+              <w:jc w:val="center"/>
+              <w:cnfStyle w:val="000000100000" w:firstRow="0" w:lastRow="0" w:firstColumn="0" w:lastColumn="0" w:oddVBand="0" w:evenVBand="0" w:oddHBand="1" w:evenHBand="0" w:firstRowFirstColumn="0" w:firstRowLastColumn="0" w:lastRowFirstColumn="0" w:lastRowLastColumn="0"/>
+              <w:rPr>
+                <w:b/>
+              </w:rPr>
+            </w:pPr>
+            <w:r>
+              <w:rPr>
+                <w:b/>
+              </w:rPr>
+              <w:t>Entrada</w:t>
+            </w:r>
+          </w:p>
+        </w:tc>
+        <w:tc>
+          <w:tcPr>
+            <w:tcW w:w="2174" w:type="dxa"/>
+          </w:tcPr>
+          <w:p>
+            <w:pPr>
+              <w:cnfStyle w:val="000000100000" w:firstRow="0" w:lastRow="0" w:firstColumn="0" w:lastColumn="0" w:oddVBand="0" w:evenVBand="0" w:oddHBand="1" w:evenHBand="0" w:firstRowFirstColumn="0" w:firstRowLastColumn="0" w:lastRowFirstColumn="0" w:lastRowLastColumn="0"/>
+              <w:rPr>
+                <w:b/>
+              </w:rPr>
+            </w:pPr>
+            <w:r>
+              <w:rPr>
+                <w:b/>
+              </w:rPr>
+              <w:t>Condiciones de entrada</w:t>
+            </w:r>
+          </w:p>
+        </w:tc>
+        <w:tc>
+          <w:tcPr>
+            <w:tcW w:w="2298" w:type="dxa"/>
+          </w:tcPr>
+          <w:p>
+            <w:pPr>
+              <w:jc w:val="center"/>
+              <w:cnfStyle w:val="000000100000" w:firstRow="0" w:lastRow="0" w:firstColumn="0" w:lastColumn="0" w:oddVBand="0" w:evenVBand="0" w:oddHBand="1" w:evenHBand="0" w:firstRowFirstColumn="0" w:firstRowLastColumn="0" w:lastRowFirstColumn="0" w:lastRowLastColumn="0"/>
+              <w:rPr>
+                <w:b/>
+              </w:rPr>
+            </w:pPr>
+            <w:r>
+              <w:rPr>
+                <w:b/>
+              </w:rPr>
+              <w:t>Condiciones de salida</w:t>
+            </w:r>
+          </w:p>
+        </w:tc>
+        <w:tc>
+          <w:tcPr>
+            <w:tcW w:w="1945" w:type="dxa"/>
+          </w:tcPr>
+          <w:p>
+            <w:pPr>
+              <w:jc w:val="center"/>
+              <w:cnfStyle w:val="000000100000" w:firstRow="0" w:lastRow="0" w:firstColumn="0" w:lastColumn="0" w:oddVBand="0" w:evenVBand="0" w:oddHBand="1" w:evenHBand="0" w:firstRowFirstColumn="0" w:firstRowLastColumn="0" w:lastRowFirstColumn="0" w:lastRowLastColumn="0"/>
+              <w:rPr>
+                <w:b/>
+              </w:rPr>
+            </w:pPr>
+            <w:r>
+              <w:rPr>
+                <w:b/>
+              </w:rPr>
+              <w:t>Salida</w:t>
+            </w:r>
+          </w:p>
+        </w:tc>
+        <w:tc>
+          <w:tcPr>
+            <w:tcW w:w="1869" w:type="dxa"/>
+          </w:tcPr>
+          <w:p>
+            <w:pPr>
+              <w:jc w:val="center"/>
+              <w:cnfStyle w:val="000000100000" w:firstRow="0" w:lastRow="0" w:firstColumn="0" w:lastColumn="0" w:oddVBand="0" w:evenVBand="0" w:oddHBand="1" w:evenHBand="0" w:firstRowFirstColumn="0" w:firstRowLastColumn="0" w:lastRowFirstColumn="0" w:lastRowLastColumn="0"/>
+              <w:rPr>
+                <w:b/>
+              </w:rPr>
+            </w:pPr>
+            <w:r>
+              <w:rPr>
+                <w:b/>
+              </w:rPr>
+              <w:t>Resultado</w:t>
+            </w:r>
+          </w:p>
+        </w:tc>
+      </w:tr>
+      <w:tr>
+        <w:trPr>
+          <w:trHeight w:val="482"/>
+        </w:trPr>
+        <w:tc>
+          <w:tcPr>
+            <w:cnfStyle w:val="001000000000" w:firstRow="0" w:lastRow="0" w:firstColumn="1" w:lastColumn="0" w:oddVBand="0" w:evenVBand="0" w:oddHBand="0" w:evenHBand="0" w:firstRowFirstColumn="0" w:firstRowLastColumn="0" w:lastRowFirstColumn="0" w:lastRowLastColumn="0"/>
+            <w:tcW w:w="2452" w:type="dxa"/>
           </w:tcPr>
           <w:p>
             <w:pPr>
@@ -1977,10 +2570,7 @@
             <w:proofErr w:type="spellStart"/>
             <w:proofErr w:type="gramStart"/>
             <w:r>
-              <w:t>registrar</w:t>
-            </w:r>
-            <w:r>
-              <w:t>PagoInscripcion</w:t>
+              <w:t>registrarEgresoFb</w:t>
             </w:r>
             <w:proofErr w:type="spellEnd"/>
             <w:r>
@@ -1996,192 +2586,235 @@
               <w:jc w:val="center"/>
               <w:rPr>
                 <w:b w:val="0"/>
-              </w:rPr>
-            </w:pPr>
-            <w:r>
-              <w:rPr>
-                <w:b w:val="0"/>
+                <w:bCs w:val="0"/>
+              </w:rPr>
+            </w:pPr>
+            <w:r>
+              <w:rPr>
+                <w:b w:val="0"/>
+                <w:bCs w:val="0"/>
               </w:rPr>
               <w:t>(Exitoso)</w:t>
             </w:r>
           </w:p>
-        </w:tc>
-        <w:tc>
-          <w:tcPr>
-            <w:tcW w:w="3260" w:type="dxa"/>
-          </w:tcPr>
-          <w:p>
-            <w:pPr>
-              <w:jc w:val="both"/>
-              <w:cnfStyle w:val="000000000000" w:firstRow="0" w:lastRow="0" w:firstColumn="0" w:lastColumn="0" w:oddVBand="0" w:evenVBand="0" w:oddHBand="0" w:evenHBand="0" w:firstRowFirstColumn="0" w:firstRowLastColumn="0" w:lastRowFirstColumn="0" w:lastRowLastColumn="0"/>
-            </w:pPr>
-            <w:proofErr w:type="spellStart"/>
-            <w:r>
-              <w:rPr>
-                <w:b/>
-              </w:rPr>
-              <w:t>idAlumno</w:t>
-            </w:r>
-            <w:proofErr w:type="spellEnd"/>
-            <w:r>
-              <w:rPr>
-                <w:b/>
-              </w:rPr>
-              <w:t xml:space="preserve"> = </w:t>
-            </w:r>
-            <w:r>
-              <w:t>17</w:t>
-            </w:r>
-          </w:p>
-          <w:p>
-            <w:pPr>
-              <w:jc w:val="both"/>
-              <w:cnfStyle w:val="000000000000" w:firstRow="0" w:lastRow="0" w:firstColumn="0" w:lastColumn="0" w:oddVBand="0" w:evenVBand="0" w:oddHBand="0" w:evenHBand="0" w:firstRowFirstColumn="0" w:firstRowLastColumn="0" w:lastRowFirstColumn="0" w:lastRowLastColumn="0"/>
-            </w:pPr>
-            <w:proofErr w:type="spellStart"/>
-            <w:r>
-              <w:rPr>
-                <w:b/>
-              </w:rPr>
-              <w:t>nombreGrupo</w:t>
-            </w:r>
-            <w:proofErr w:type="spellEnd"/>
-            <w:r>
-              <w:rPr>
-                <w:b/>
-              </w:rPr>
-              <w:t xml:space="preserve"> = </w:t>
-            </w:r>
-            <w:r>
-              <w:t>“Danza árabe”</w:t>
-            </w:r>
-          </w:p>
-          <w:p>
-            <w:pPr>
-              <w:jc w:val="both"/>
-              <w:cnfStyle w:val="000000000000" w:firstRow="0" w:lastRow="0" w:firstColumn="0" w:lastColumn="0" w:oddVBand="0" w:evenVBand="0" w:oddHBand="0" w:evenHBand="0" w:firstRowFirstColumn="0" w:firstRowLastColumn="0" w:lastRowFirstColumn="0" w:lastRowLastColumn="0"/>
-            </w:pPr>
-            <w:r>
-              <w:rPr>
-                <w:b/>
-              </w:rPr>
-              <w:t xml:space="preserve">cantidad = </w:t>
-            </w:r>
-            <w:r>
-              <w:t>500.0</w:t>
-            </w:r>
-          </w:p>
-          <w:p>
-            <w:pPr>
-              <w:jc w:val="both"/>
-              <w:cnfStyle w:val="000000000000" w:firstRow="0" w:lastRow="0" w:firstColumn="0" w:lastColumn="0" w:oddVBand="0" w:evenVBand="0" w:oddHBand="0" w:evenHBand="0" w:firstRowFirstColumn="0" w:firstRowLastColumn="0" w:lastRowFirstColumn="0" w:lastRowLastColumn="0"/>
-            </w:pPr>
-            <w:proofErr w:type="spellStart"/>
-            <w:r>
-              <w:rPr>
-                <w:b/>
-              </w:rPr>
-              <w:t>fechaPago</w:t>
-            </w:r>
-            <w:proofErr w:type="spellEnd"/>
-            <w:r>
-              <w:rPr>
-                <w:b/>
-              </w:rPr>
-              <w:t xml:space="preserve"> = </w:t>
-            </w:r>
-            <w:r>
-              <w:t>13/12/2018</w:t>
-            </w:r>
-          </w:p>
-          <w:p>
-            <w:pPr>
-              <w:jc w:val="both"/>
-              <w:cnfStyle w:val="000000000000" w:firstRow="0" w:lastRow="0" w:firstColumn="0" w:lastColumn="0" w:oddVBand="0" w:evenVBand="0" w:oddHBand="0" w:evenHBand="0" w:firstRowFirstColumn="0" w:firstRowLastColumn="0" w:lastRowFirstColumn="0" w:lastRowLastColumn="0"/>
-            </w:pPr>
-            <w:proofErr w:type="spellStart"/>
-            <w:r>
-              <w:rPr>
-                <w:b/>
-              </w:rPr>
-              <w:t>tipoPago</w:t>
-            </w:r>
-            <w:proofErr w:type="spellEnd"/>
-            <w:r>
-              <w:rPr>
-                <w:b/>
-              </w:rPr>
-              <w:t xml:space="preserve"> = </w:t>
-            </w:r>
-            <w:r>
-              <w:t>1</w:t>
-            </w:r>
-          </w:p>
-        </w:tc>
-        <w:tc>
-          <w:tcPr>
-            <w:tcW w:w="2268" w:type="dxa"/>
-          </w:tcPr>
-          <w:p>
-            <w:pPr>
-              <w:jc w:val="both"/>
-              <w:cnfStyle w:val="000000000000" w:firstRow="0" w:lastRow="0" w:firstColumn="0" w:lastColumn="0" w:oddVBand="0" w:evenVBand="0" w:oddHBand="0" w:evenHBand="0" w:firstRowFirstColumn="0" w:firstRowLastColumn="0" w:lastRowFirstColumn="0" w:lastRowLastColumn="0"/>
-            </w:pPr>
-            <w:r>
-              <w:t xml:space="preserve">Un atributo </w:t>
-            </w:r>
-            <w:proofErr w:type="spellStart"/>
-            <w:r>
-              <w:t>PagoAlumno</w:t>
-            </w:r>
-            <w:proofErr w:type="spellEnd"/>
-            <w:r>
-              <w:t xml:space="preserve">, una variable entera </w:t>
-            </w:r>
-            <w:proofErr w:type="spellStart"/>
-            <w:r>
-              <w:t>idAlumno</w:t>
-            </w:r>
-            <w:proofErr w:type="spellEnd"/>
-            <w:r>
-              <w:t xml:space="preserve"> y una cadena con el nombre del grupo</w:t>
-            </w:r>
-          </w:p>
-        </w:tc>
-        <w:tc>
-          <w:tcPr>
-            <w:tcW w:w="2552" w:type="dxa"/>
-          </w:tcPr>
-          <w:p>
-            <w:pPr>
-              <w:jc w:val="both"/>
-              <w:cnfStyle w:val="000000000000" w:firstRow="0" w:lastRow="0" w:firstColumn="0" w:lastColumn="0" w:oddVBand="0" w:evenVBand="0" w:oddHBand="0" w:evenHBand="0" w:firstRowFirstColumn="0" w:firstRowLastColumn="0" w:lastRowFirstColumn="0" w:lastRowLastColumn="0"/>
-            </w:pPr>
-            <w:r>
-              <w:t>Valor “true” al momento de registrar el pago del alumno</w:t>
-            </w:r>
-          </w:p>
-        </w:tc>
-        <w:tc>
-          <w:tcPr>
-            <w:tcW w:w="1701" w:type="dxa"/>
-          </w:tcPr>
-          <w:p>
-            <w:pPr>
-              <w:jc w:val="both"/>
-              <w:cnfStyle w:val="000000000000" w:firstRow="0" w:lastRow="0" w:firstColumn="0" w:lastColumn="0" w:oddVBand="0" w:evenVBand="0" w:oddHBand="0" w:evenHBand="0" w:firstRowFirstColumn="0" w:firstRowLastColumn="0" w:lastRowFirstColumn="0" w:lastRowLastColumn="0"/>
-            </w:pPr>
-            <w:r>
-              <w:t>Mensaje de c</w:t>
-            </w:r>
-            <w:r>
-              <w:t>onfirmación de pago exitoso</w:t>
-            </w:r>
-          </w:p>
-        </w:tc>
-        <w:tc>
-          <w:tcPr>
-            <w:tcW w:w="2122" w:type="dxa"/>
+          <w:p>
+            <w:pPr>
+              <w:jc w:val="center"/>
+              <w:rPr>
+                <w:b w:val="0"/>
+              </w:rPr>
+            </w:pPr>
+          </w:p>
+        </w:tc>
+        <w:tc>
+          <w:tcPr>
+            <w:tcW w:w="3605" w:type="dxa"/>
+          </w:tcPr>
+          <w:p>
+            <w:pPr>
+              <w:jc w:val="both"/>
+              <w:cnfStyle w:val="000000000000" w:firstRow="0" w:lastRow="0" w:firstColumn="0" w:lastColumn="0" w:oddVBand="0" w:evenVBand="0" w:oddHBand="0" w:evenHBand="0" w:firstRowFirstColumn="0" w:firstRowLastColumn="0" w:lastRowFirstColumn="0" w:lastRowLastColumn="0"/>
+            </w:pPr>
+            <w:r>
+              <w:rPr>
+                <w:b/>
+              </w:rPr>
+              <w:t xml:space="preserve">Nombre del gasto: </w:t>
+            </w:r>
+            <w:r>
+              <w:t>“Anuncio de Facebook”</w:t>
+            </w:r>
+          </w:p>
+          <w:p>
+            <w:pPr>
+              <w:jc w:val="both"/>
+              <w:cnfStyle w:val="000000000000" w:firstRow="0" w:lastRow="0" w:firstColumn="0" w:lastColumn="0" w:oddVBand="0" w:evenVBand="0" w:oddHBand="0" w:evenHBand="0" w:firstRowFirstColumn="0" w:firstRowLastColumn="0" w:lastRowFirstColumn="0" w:lastRowLastColumn="0"/>
+            </w:pPr>
+            <w:r>
+              <w:rPr>
+                <w:b/>
+              </w:rPr>
+              <w:t xml:space="preserve">Fecha de registro: </w:t>
+            </w:r>
+            <w:r>
+              <w:t>21/05/2018</w:t>
+            </w:r>
+          </w:p>
+          <w:p>
+            <w:pPr>
+              <w:jc w:val="both"/>
+              <w:cnfStyle w:val="000000000000" w:firstRow="0" w:lastRow="0" w:firstColumn="0" w:lastColumn="0" w:oddVBand="0" w:evenVBand="0" w:oddHBand="0" w:evenHBand="0" w:firstRowFirstColumn="0" w:firstRowLastColumn="0" w:lastRowFirstColumn="0" w:lastRowLastColumn="0"/>
+            </w:pPr>
+            <w:r>
+              <w:rPr>
+                <w:b/>
+              </w:rPr>
+              <w:t xml:space="preserve">Fecha de inicio de publicación: </w:t>
+            </w:r>
+            <w:r>
+              <w:t>23/05/2018</w:t>
+            </w:r>
+          </w:p>
+          <w:p>
+            <w:pPr>
+              <w:jc w:val="both"/>
+              <w:cnfStyle w:val="000000000000" w:firstRow="0" w:lastRow="0" w:firstColumn="0" w:lastColumn="0" w:oddVBand="0" w:evenVBand="0" w:oddHBand="0" w:evenHBand="0" w:firstRowFirstColumn="0" w:firstRowLastColumn="0" w:lastRowFirstColumn="0" w:lastRowLastColumn="0"/>
+            </w:pPr>
+            <w:r>
+              <w:rPr>
+                <w:b/>
+              </w:rPr>
+              <w:t xml:space="preserve">Fecha de fin de publicación: </w:t>
+            </w:r>
+            <w:r>
+              <w:t>10/06/2018</w:t>
+            </w:r>
+          </w:p>
+          <w:p>
+            <w:pPr>
+              <w:jc w:val="both"/>
+              <w:cnfStyle w:val="000000000000" w:firstRow="0" w:lastRow="0" w:firstColumn="0" w:lastColumn="0" w:oddVBand="0" w:evenVBand="0" w:oddHBand="0" w:evenHBand="0" w:firstRowFirstColumn="0" w:firstRowLastColumn="0" w:lastRowFirstColumn="0" w:lastRowLastColumn="0"/>
+            </w:pPr>
+            <w:r>
+              <w:rPr>
+                <w:b/>
+              </w:rPr>
+              <w:t xml:space="preserve">Costo: </w:t>
+            </w:r>
+            <w:r>
+              <w:t>500</w:t>
+            </w:r>
+          </w:p>
+          <w:p>
+            <w:pPr>
+              <w:jc w:val="both"/>
+              <w:cnfStyle w:val="000000000000" w:firstRow="0" w:lastRow="0" w:firstColumn="0" w:lastColumn="0" w:oddVBand="0" w:evenVBand="0" w:oddHBand="0" w:evenHBand="0" w:firstRowFirstColumn="0" w:firstRowLastColumn="0" w:lastRowFirstColumn="0" w:lastRowLastColumn="0"/>
+            </w:pPr>
+            <w:r>
+              <w:rPr>
+                <w:b/>
+              </w:rPr>
+              <w:t xml:space="preserve">Creador: </w:t>
+            </w:r>
+            <w:proofErr w:type="spellStart"/>
+            <w:r>
+              <w:t>elrevo</w:t>
+            </w:r>
+            <w:proofErr w:type="spellEnd"/>
+          </w:p>
+          <w:p>
+            <w:pPr>
+              <w:jc w:val="both"/>
+              <w:cnfStyle w:val="000000000000" w:firstRow="0" w:lastRow="0" w:firstColumn="0" w:lastColumn="0" w:oddVBand="0" w:evenVBand="0" w:oddHBand="0" w:evenHBand="0" w:firstRowFirstColumn="0" w:firstRowLastColumn="0" w:lastRowFirstColumn="0" w:lastRowLastColumn="0"/>
+            </w:pPr>
+            <w:r>
+              <w:rPr>
+                <w:b/>
+              </w:rPr>
+              <w:t>Descripción: “</w:t>
+            </w:r>
+            <w:r>
+              <w:t>El anuncio será publicado el día 23 con duración de 15 días”</w:t>
+            </w:r>
+          </w:p>
+          <w:p>
+            <w:pPr>
+              <w:jc w:val="both"/>
+              <w:cnfStyle w:val="000000000000" w:firstRow="0" w:lastRow="0" w:firstColumn="0" w:lastColumn="0" w:oddVBand="0" w:evenVBand="0" w:oddHBand="0" w:evenHBand="0" w:firstRowFirstColumn="0" w:firstRowLastColumn="0" w:lastRowFirstColumn="0" w:lastRowLastColumn="0"/>
+            </w:pPr>
+            <w:r>
+              <w:rPr>
+                <w:b/>
+              </w:rPr>
+              <w:t xml:space="preserve">Link: </w:t>
+            </w:r>
+            <w:r>
+              <w:t>"https://www.youtube.com/watch?</w:t>
+            </w:r>
+          </w:p>
+          <w:p>
+            <w:pPr>
+              <w:jc w:val="both"/>
+              <w:cnfStyle w:val="000000000000" w:firstRow="0" w:lastRow="0" w:firstColumn="0" w:lastColumn="0" w:oddVBand="0" w:evenVBand="0" w:oddHBand="0" w:evenHBand="0" w:firstRowFirstColumn="0" w:firstRowLastColumn="0" w:lastRowFirstColumn="0" w:lastRowLastColumn="0"/>
+            </w:pPr>
+            <w:r>
+              <w:t>v=meq_UJn_H9I&amp;start_radio=1&amp;list</w:t>
+            </w:r>
+          </w:p>
+          <w:p>
+            <w:pPr>
+              <w:jc w:val="both"/>
+              <w:cnfStyle w:val="000000000000" w:firstRow="0" w:lastRow="0" w:firstColumn="0" w:lastColumn="0" w:oddVBand="0" w:evenVBand="0" w:oddHBand="0" w:evenHBand="0" w:firstRowFirstColumn="0" w:firstRowLastColumn="0" w:lastRowFirstColumn="0" w:lastRowLastColumn="0"/>
+            </w:pPr>
+            <w:r>
+              <w:t>=RDmeq_UJn_H9I"</w:t>
+            </w:r>
+          </w:p>
+        </w:tc>
+        <w:tc>
+          <w:tcPr>
+            <w:tcW w:w="2174" w:type="dxa"/>
+          </w:tcPr>
+          <w:p>
+            <w:pPr>
+              <w:jc w:val="both"/>
+              <w:cnfStyle w:val="000000000000" w:firstRow="0" w:lastRow="0" w:firstColumn="0" w:lastColumn="0" w:oddVBand="0" w:evenVBand="0" w:oddHBand="0" w:evenHBand="0" w:firstRowFirstColumn="0" w:firstRowLastColumn="0" w:lastRowFirstColumn="0" w:lastRowLastColumn="0"/>
+            </w:pPr>
+            <w:r>
+              <w:t>Datos completos y válidos para el egreso</w:t>
+            </w:r>
+            <w:r>
+              <w:t xml:space="preserve"> de </w:t>
+            </w:r>
+            <w:proofErr w:type="spellStart"/>
+            <w:r>
+              <w:t>facebook</w:t>
+            </w:r>
+            <w:proofErr w:type="spellEnd"/>
+          </w:p>
+        </w:tc>
+        <w:tc>
+          <w:tcPr>
+            <w:tcW w:w="2298" w:type="dxa"/>
+          </w:tcPr>
+          <w:p>
+            <w:pPr>
+              <w:jc w:val="both"/>
+              <w:cnfStyle w:val="000000000000" w:firstRow="0" w:lastRow="0" w:firstColumn="0" w:lastColumn="0" w:oddVBand="0" w:evenVBand="0" w:oddHBand="0" w:evenHBand="0" w:firstRowFirstColumn="0" w:firstRowLastColumn="0" w:lastRowFirstColumn="0" w:lastRowLastColumn="0"/>
+            </w:pPr>
+            <w:r>
+              <w:t xml:space="preserve">Egreso registrado </w:t>
+            </w:r>
+          </w:p>
+        </w:tc>
+        <w:tc>
+          <w:tcPr>
+            <w:tcW w:w="1945" w:type="dxa"/>
+          </w:tcPr>
+          <w:p>
+            <w:pPr>
+              <w:jc w:val="both"/>
+              <w:cnfStyle w:val="000000000000" w:firstRow="0" w:lastRow="0" w:firstColumn="0" w:lastColumn="0" w:oddVBand="0" w:evenVBand="0" w:oddHBand="0" w:evenHBand="0" w:firstRowFirstColumn="0" w:firstRowLastColumn="0" w:lastRowFirstColumn="0" w:lastRowLastColumn="0"/>
+            </w:pPr>
+            <w:r>
+              <w:t xml:space="preserve">Valor true para saber que se </w:t>
+            </w:r>
+            <w:proofErr w:type="gramStart"/>
+            <w:r>
+              <w:t>registr</w:t>
+            </w:r>
+            <w:r>
+              <w:t xml:space="preserve">ó </w:t>
+            </w:r>
+            <w:r>
+              <w:t xml:space="preserve"> correctamente</w:t>
+            </w:r>
+            <w:proofErr w:type="gramEnd"/>
+          </w:p>
+        </w:tc>
+        <w:tc>
+          <w:tcPr>
+            <w:tcW w:w="1869" w:type="dxa"/>
           </w:tcPr>
           <w:p>
             <w:pPr>
@@ -2197,6 +2830,656 @@
               </w:rPr>
               <w:t>True</w:t>
             </w:r>
+          </w:p>
+        </w:tc>
+      </w:tr>
+      <w:tr>
+        <w:trPr>
+          <w:cnfStyle w:val="000000100000" w:firstRow="0" w:lastRow="0" w:firstColumn="0" w:lastColumn="0" w:oddVBand="0" w:evenVBand="0" w:oddHBand="1" w:evenHBand="0" w:firstRowFirstColumn="0" w:firstRowLastColumn="0" w:lastRowFirstColumn="0" w:lastRowLastColumn="0"/>
+          <w:trHeight w:val="247"/>
+        </w:trPr>
+        <w:tc>
+          <w:tcPr>
+            <w:cnfStyle w:val="001000000000" w:firstRow="0" w:lastRow="0" w:firstColumn="1" w:lastColumn="0" w:oddVBand="0" w:evenVBand="0" w:oddHBand="0" w:evenHBand="0" w:firstRowFirstColumn="0" w:firstRowLastColumn="0" w:lastRowFirstColumn="0" w:lastRowLastColumn="0"/>
+            <w:tcW w:w="2452" w:type="dxa"/>
+          </w:tcPr>
+          <w:p>
+            <w:pPr>
+              <w:jc w:val="center"/>
+              <w:rPr>
+                <w:b w:val="0"/>
+                <w:bCs w:val="0"/>
+              </w:rPr>
+            </w:pPr>
+            <w:proofErr w:type="spellStart"/>
+            <w:proofErr w:type="gramStart"/>
+            <w:r>
+              <w:t>registrarEgresoFb</w:t>
+            </w:r>
+            <w:proofErr w:type="spellEnd"/>
+            <w:r>
+              <w:t>(</w:t>
+            </w:r>
+            <w:proofErr w:type="gramEnd"/>
+            <w:r>
+              <w:t>)</w:t>
+            </w:r>
+          </w:p>
+          <w:p>
+            <w:pPr>
+              <w:jc w:val="center"/>
+              <w:rPr>
+                <w:b w:val="0"/>
+              </w:rPr>
+            </w:pPr>
+            <w:r>
+              <w:rPr>
+                <w:b w:val="0"/>
+              </w:rPr>
+              <w:t>(Fallido)</w:t>
+            </w:r>
+          </w:p>
+        </w:tc>
+        <w:tc>
+          <w:tcPr>
+            <w:tcW w:w="3605" w:type="dxa"/>
+          </w:tcPr>
+          <w:p>
+            <w:pPr>
+              <w:jc w:val="both"/>
+              <w:cnfStyle w:val="000000100000" w:firstRow="0" w:lastRow="0" w:firstColumn="0" w:lastColumn="0" w:oddVBand="0" w:evenVBand="0" w:oddHBand="1" w:evenHBand="0" w:firstRowFirstColumn="0" w:firstRowLastColumn="0" w:lastRowFirstColumn="0" w:lastRowLastColumn="0"/>
+            </w:pPr>
+            <w:r>
+              <w:rPr>
+                <w:b/>
+              </w:rPr>
+              <w:t xml:space="preserve">Nombre del gasto: </w:t>
+            </w:r>
+            <w:r>
+              <w:t>“”</w:t>
+            </w:r>
+          </w:p>
+          <w:p>
+            <w:pPr>
+              <w:jc w:val="both"/>
+              <w:cnfStyle w:val="000000100000" w:firstRow="0" w:lastRow="0" w:firstColumn="0" w:lastColumn="0" w:oddVBand="0" w:evenVBand="0" w:oddHBand="1" w:evenHBand="0" w:firstRowFirstColumn="0" w:firstRowLastColumn="0" w:lastRowFirstColumn="0" w:lastRowLastColumn="0"/>
+            </w:pPr>
+            <w:r>
+              <w:rPr>
+                <w:b/>
+              </w:rPr>
+              <w:t xml:space="preserve">Fecha de registro: </w:t>
+            </w:r>
+            <w:r>
+              <w:t>“”</w:t>
+            </w:r>
+          </w:p>
+          <w:p>
+            <w:pPr>
+              <w:jc w:val="both"/>
+              <w:cnfStyle w:val="000000100000" w:firstRow="0" w:lastRow="0" w:firstColumn="0" w:lastColumn="0" w:oddVBand="0" w:evenVBand="0" w:oddHBand="1" w:evenHBand="0" w:firstRowFirstColumn="0" w:firstRowLastColumn="0" w:lastRowFirstColumn="0" w:lastRowLastColumn="0"/>
+            </w:pPr>
+            <w:r>
+              <w:rPr>
+                <w:b/>
+              </w:rPr>
+              <w:t xml:space="preserve">Fecha de inicio de publicación: </w:t>
+            </w:r>
+            <w:proofErr w:type="spellStart"/>
+            <w:r>
+              <w:t>null</w:t>
+            </w:r>
+            <w:proofErr w:type="spellEnd"/>
+          </w:p>
+          <w:p>
+            <w:pPr>
+              <w:jc w:val="both"/>
+              <w:cnfStyle w:val="000000100000" w:firstRow="0" w:lastRow="0" w:firstColumn="0" w:lastColumn="0" w:oddVBand="0" w:evenVBand="0" w:oddHBand="1" w:evenHBand="0" w:firstRowFirstColumn="0" w:firstRowLastColumn="0" w:lastRowFirstColumn="0" w:lastRowLastColumn="0"/>
+            </w:pPr>
+            <w:r>
+              <w:rPr>
+                <w:b/>
+              </w:rPr>
+              <w:t xml:space="preserve">Fecha de fin de publicación: </w:t>
+            </w:r>
+            <w:proofErr w:type="spellStart"/>
+            <w:r>
+              <w:t>null</w:t>
+            </w:r>
+            <w:proofErr w:type="spellEnd"/>
+          </w:p>
+          <w:p>
+            <w:pPr>
+              <w:jc w:val="both"/>
+              <w:cnfStyle w:val="000000100000" w:firstRow="0" w:lastRow="0" w:firstColumn="0" w:lastColumn="0" w:oddVBand="0" w:evenVBand="0" w:oddHBand="1" w:evenHBand="0" w:firstRowFirstColumn="0" w:firstRowLastColumn="0" w:lastRowFirstColumn="0" w:lastRowLastColumn="0"/>
+            </w:pPr>
+            <w:r>
+              <w:rPr>
+                <w:b/>
+              </w:rPr>
+              <w:t xml:space="preserve">Costo: </w:t>
+            </w:r>
+            <w:proofErr w:type="spellStart"/>
+            <w:r>
+              <w:t>null</w:t>
+            </w:r>
+            <w:proofErr w:type="spellEnd"/>
+          </w:p>
+          <w:p>
+            <w:pPr>
+              <w:jc w:val="both"/>
+              <w:cnfStyle w:val="000000100000" w:firstRow="0" w:lastRow="0" w:firstColumn="0" w:lastColumn="0" w:oddVBand="0" w:evenVBand="0" w:oddHBand="1" w:evenHBand="0" w:firstRowFirstColumn="0" w:firstRowLastColumn="0" w:lastRowFirstColumn="0" w:lastRowLastColumn="0"/>
+            </w:pPr>
+            <w:r>
+              <w:rPr>
+                <w:b/>
+              </w:rPr>
+              <w:t xml:space="preserve">Creador: </w:t>
+            </w:r>
+            <w:proofErr w:type="spellStart"/>
+            <w:r>
+              <w:t>null</w:t>
+            </w:r>
+            <w:proofErr w:type="spellEnd"/>
+          </w:p>
+          <w:p>
+            <w:pPr>
+              <w:jc w:val="both"/>
+              <w:cnfStyle w:val="000000100000" w:firstRow="0" w:lastRow="0" w:firstColumn="0" w:lastColumn="0" w:oddVBand="0" w:evenVBand="0" w:oddHBand="1" w:evenHBand="0" w:firstRowFirstColumn="0" w:firstRowLastColumn="0" w:lastRowFirstColumn="0" w:lastRowLastColumn="0"/>
+            </w:pPr>
+            <w:r>
+              <w:rPr>
+                <w:b/>
+              </w:rPr>
+              <w:t xml:space="preserve">Descripción: </w:t>
+            </w:r>
+            <w:r>
+              <w:t>“”</w:t>
+            </w:r>
+          </w:p>
+          <w:p>
+            <w:pPr>
+              <w:jc w:val="both"/>
+              <w:cnfStyle w:val="000000100000" w:firstRow="0" w:lastRow="0" w:firstColumn="0" w:lastColumn="0" w:oddVBand="0" w:evenVBand="0" w:oddHBand="1" w:evenHBand="0" w:firstRowFirstColumn="0" w:firstRowLastColumn="0" w:lastRowFirstColumn="0" w:lastRowLastColumn="0"/>
+            </w:pPr>
+            <w:r>
+              <w:rPr>
+                <w:b/>
+              </w:rPr>
+              <w:t xml:space="preserve">Link: </w:t>
+            </w:r>
+            <w:r>
+              <w:t>“”</w:t>
+            </w:r>
+          </w:p>
+        </w:tc>
+        <w:tc>
+          <w:tcPr>
+            <w:tcW w:w="2174" w:type="dxa"/>
+          </w:tcPr>
+          <w:p>
+            <w:pPr>
+              <w:jc w:val="both"/>
+              <w:cnfStyle w:val="000000100000" w:firstRow="0" w:lastRow="0" w:firstColumn="0" w:lastColumn="0" w:oddVBand="0" w:evenVBand="0" w:oddHBand="1" w:evenHBand="0" w:firstRowFirstColumn="0" w:firstRowLastColumn="0" w:lastRowFirstColumn="0" w:lastRowLastColumn="0"/>
+            </w:pPr>
+            <w:r>
+              <w:t xml:space="preserve">Datos no válidos para un registro de egreso de </w:t>
+            </w:r>
+            <w:proofErr w:type="spellStart"/>
+            <w:r>
+              <w:t>facebook</w:t>
+            </w:r>
+            <w:proofErr w:type="spellEnd"/>
+          </w:p>
+        </w:tc>
+        <w:tc>
+          <w:tcPr>
+            <w:tcW w:w="2298" w:type="dxa"/>
+          </w:tcPr>
+          <w:p>
+            <w:pPr>
+              <w:jc w:val="both"/>
+              <w:cnfStyle w:val="000000100000" w:firstRow="0" w:lastRow="0" w:firstColumn="0" w:lastColumn="0" w:oddVBand="0" w:evenVBand="0" w:oddHBand="1" w:evenHBand="0" w:firstRowFirstColumn="0" w:firstRowLastColumn="0" w:lastRowFirstColumn="0" w:lastRowLastColumn="0"/>
+            </w:pPr>
+            <w:r>
+              <w:t xml:space="preserve">No se debe registrar el </w:t>
+            </w:r>
+            <w:r>
+              <w:t>egreso</w:t>
+            </w:r>
+          </w:p>
+        </w:tc>
+        <w:tc>
+          <w:tcPr>
+            <w:tcW w:w="1945" w:type="dxa"/>
+          </w:tcPr>
+          <w:p>
+            <w:pPr>
+              <w:jc w:val="both"/>
+              <w:cnfStyle w:val="000000100000" w:firstRow="0" w:lastRow="0" w:firstColumn="0" w:lastColumn="0" w:oddVBand="0" w:evenVBand="0" w:oddHBand="1" w:evenHBand="0" w:firstRowFirstColumn="0" w:firstRowLastColumn="0" w:lastRowFirstColumn="0" w:lastRowLastColumn="0"/>
+            </w:pPr>
+            <w:r>
+              <w:t>Valor false para saber que el egreso no se registró</w:t>
+            </w:r>
+          </w:p>
+        </w:tc>
+        <w:tc>
+          <w:tcPr>
+            <w:tcW w:w="1869" w:type="dxa"/>
+          </w:tcPr>
+          <w:p>
+            <w:pPr>
+              <w:jc w:val="center"/>
+              <w:cnfStyle w:val="000000100000" w:firstRow="0" w:lastRow="0" w:firstColumn="0" w:lastColumn="0" w:oddVBand="0" w:evenVBand="0" w:oddHBand="1" w:evenHBand="0" w:firstRowFirstColumn="0" w:firstRowLastColumn="0" w:lastRowFirstColumn="0" w:lastRowLastColumn="0"/>
+              <w:rPr>
+                <w:b/>
+              </w:rPr>
+            </w:pPr>
+            <w:r>
+              <w:rPr>
+                <w:b/>
+              </w:rPr>
+              <w:t>False</w:t>
+            </w:r>
+          </w:p>
+        </w:tc>
+      </w:tr>
+      <w:tr>
+        <w:trPr>
+          <w:trHeight w:val="506"/>
+        </w:trPr>
+        <w:tc>
+          <w:tcPr>
+            <w:cnfStyle w:val="001000000000" w:firstRow="0" w:lastRow="0" w:firstColumn="1" w:lastColumn="0" w:oddVBand="0" w:evenVBand="0" w:oddHBand="0" w:evenHBand="0" w:firstRowFirstColumn="0" w:firstRowLastColumn="0" w:lastRowFirstColumn="0" w:lastRowLastColumn="0"/>
+            <w:tcW w:w="2452" w:type="dxa"/>
+          </w:tcPr>
+          <w:p>
+            <w:pPr>
+              <w:jc w:val="center"/>
+              <w:rPr>
+                <w:b w:val="0"/>
+                <w:bCs w:val="0"/>
+              </w:rPr>
+            </w:pPr>
+            <w:proofErr w:type="spellStart"/>
+            <w:proofErr w:type="gramStart"/>
+            <w:r>
+              <w:t>registrarEgresoVariado</w:t>
+            </w:r>
+            <w:proofErr w:type="spellEnd"/>
+            <w:r>
+              <w:t>(</w:t>
+            </w:r>
+            <w:proofErr w:type="gramEnd"/>
+            <w:r>
+              <w:t>)</w:t>
+            </w:r>
+          </w:p>
+          <w:p>
+            <w:pPr>
+              <w:jc w:val="center"/>
+              <w:rPr>
+                <w:b w:val="0"/>
+              </w:rPr>
+            </w:pPr>
+            <w:r>
+              <w:rPr>
+                <w:b w:val="0"/>
+              </w:rPr>
+              <w:t>(Exitoso)</w:t>
+            </w:r>
+          </w:p>
+        </w:tc>
+        <w:tc>
+          <w:tcPr>
+            <w:tcW w:w="3605" w:type="dxa"/>
+          </w:tcPr>
+          <w:p>
+            <w:pPr>
+              <w:jc w:val="both"/>
+              <w:cnfStyle w:val="000000000000" w:firstRow="0" w:lastRow="0" w:firstColumn="0" w:lastColumn="0" w:oddVBand="0" w:evenVBand="0" w:oddHBand="0" w:evenHBand="0" w:firstRowFirstColumn="0" w:firstRowLastColumn="0" w:lastRowFirstColumn="0" w:lastRowLastColumn="0"/>
+            </w:pPr>
+            <w:r>
+              <w:rPr>
+                <w:b/>
+              </w:rPr>
+              <w:t xml:space="preserve">Nombre del gasto: </w:t>
+            </w:r>
+            <w:r>
+              <w:t>“Compra de tubos”</w:t>
+            </w:r>
+          </w:p>
+          <w:p>
+            <w:pPr>
+              <w:jc w:val="both"/>
+              <w:cnfStyle w:val="000000000000" w:firstRow="0" w:lastRow="0" w:firstColumn="0" w:lastColumn="0" w:oddVBand="0" w:evenVBand="0" w:oddHBand="0" w:evenHBand="0" w:firstRowFirstColumn="0" w:firstRowLastColumn="0" w:lastRowFirstColumn="0" w:lastRowLastColumn="0"/>
+            </w:pPr>
+            <w:r>
+              <w:rPr>
+                <w:b/>
+              </w:rPr>
+              <w:t xml:space="preserve">Fecha de registro: </w:t>
+            </w:r>
+            <w:r>
+              <w:t>21/05/18</w:t>
+            </w:r>
+          </w:p>
+          <w:p>
+            <w:pPr>
+              <w:jc w:val="both"/>
+              <w:cnfStyle w:val="000000000000" w:firstRow="0" w:lastRow="0" w:firstColumn="0" w:lastColumn="0" w:oddVBand="0" w:evenVBand="0" w:oddHBand="0" w:evenHBand="0" w:firstRowFirstColumn="0" w:firstRowLastColumn="0" w:lastRowFirstColumn="0" w:lastRowLastColumn="0"/>
+            </w:pPr>
+            <w:r>
+              <w:rPr>
+                <w:b/>
+              </w:rPr>
+              <w:t xml:space="preserve">Descripción: </w:t>
+            </w:r>
+            <w:r>
+              <w:t xml:space="preserve">“Se hizo la compra de 5 tubos para la clase de </w:t>
+            </w:r>
+            <w:proofErr w:type="gramStart"/>
+            <w:r>
+              <w:t>ballet</w:t>
+            </w:r>
+            <w:proofErr w:type="gramEnd"/>
+            <w:r>
+              <w:t>”</w:t>
+            </w:r>
+          </w:p>
+          <w:p>
+            <w:pPr>
+              <w:jc w:val="both"/>
+              <w:cnfStyle w:val="000000000000" w:firstRow="0" w:lastRow="0" w:firstColumn="0" w:lastColumn="0" w:oddVBand="0" w:evenVBand="0" w:oddHBand="0" w:evenHBand="0" w:firstRowFirstColumn="0" w:firstRowLastColumn="0" w:lastRowFirstColumn="0" w:lastRowLastColumn="0"/>
+            </w:pPr>
+            <w:r>
+              <w:rPr>
+                <w:b/>
+              </w:rPr>
+              <w:lastRenderedPageBreak/>
+              <w:t xml:space="preserve">Costo: </w:t>
+            </w:r>
+            <w:r>
+              <w:t>1500</w:t>
+            </w:r>
+          </w:p>
+        </w:tc>
+        <w:tc>
+          <w:tcPr>
+            <w:tcW w:w="2174" w:type="dxa"/>
+          </w:tcPr>
+          <w:p>
+            <w:pPr>
+              <w:jc w:val="both"/>
+              <w:cnfStyle w:val="000000000000" w:firstRow="0" w:lastRow="0" w:firstColumn="0" w:lastColumn="0" w:oddVBand="0" w:evenVBand="0" w:oddHBand="0" w:evenHBand="0" w:firstRowFirstColumn="0" w:firstRowLastColumn="0" w:lastRowFirstColumn="0" w:lastRowLastColumn="0"/>
+            </w:pPr>
+            <w:r>
+              <w:lastRenderedPageBreak/>
+              <w:t>Datos válidos para un registro de egreso variado</w:t>
+            </w:r>
+          </w:p>
+        </w:tc>
+        <w:tc>
+          <w:tcPr>
+            <w:tcW w:w="2298" w:type="dxa"/>
+          </w:tcPr>
+          <w:p>
+            <w:pPr>
+              <w:jc w:val="both"/>
+              <w:cnfStyle w:val="000000000000" w:firstRow="0" w:lastRow="0" w:firstColumn="0" w:lastColumn="0" w:oddVBand="0" w:evenVBand="0" w:oddHBand="0" w:evenHBand="0" w:firstRowFirstColumn="0" w:firstRowLastColumn="0" w:lastRowFirstColumn="0" w:lastRowLastColumn="0"/>
+            </w:pPr>
+            <w:r>
+              <w:t>Egreso registrado</w:t>
+            </w:r>
+          </w:p>
+        </w:tc>
+        <w:tc>
+          <w:tcPr>
+            <w:tcW w:w="1945" w:type="dxa"/>
+          </w:tcPr>
+          <w:p>
+            <w:pPr>
+              <w:jc w:val="both"/>
+              <w:cnfStyle w:val="000000000000" w:firstRow="0" w:lastRow="0" w:firstColumn="0" w:lastColumn="0" w:oddVBand="0" w:evenVBand="0" w:oddHBand="0" w:evenHBand="0" w:firstRowFirstColumn="0" w:firstRowLastColumn="0" w:lastRowFirstColumn="0" w:lastRowLastColumn="0"/>
+            </w:pPr>
+            <w:r>
+              <w:t>Valor true para saber que se registró correctamente</w:t>
+            </w:r>
+          </w:p>
+        </w:tc>
+        <w:tc>
+          <w:tcPr>
+            <w:tcW w:w="1869" w:type="dxa"/>
+          </w:tcPr>
+          <w:p>
+            <w:pPr>
+              <w:jc w:val="center"/>
+              <w:cnfStyle w:val="000000000000" w:firstRow="0" w:lastRow="0" w:firstColumn="0" w:lastColumn="0" w:oddVBand="0" w:evenVBand="0" w:oddHBand="0" w:evenHBand="0" w:firstRowFirstColumn="0" w:firstRowLastColumn="0" w:lastRowFirstColumn="0" w:lastRowLastColumn="0"/>
+              <w:rPr>
+                <w:b/>
+              </w:rPr>
+            </w:pPr>
+            <w:r>
+              <w:rPr>
+                <w:b/>
+              </w:rPr>
+              <w:t>True</w:t>
+            </w:r>
+          </w:p>
+        </w:tc>
+      </w:tr>
+      <w:tr>
+        <w:trPr>
+          <w:cnfStyle w:val="000000100000" w:firstRow="0" w:lastRow="0" w:firstColumn="0" w:lastColumn="0" w:oddVBand="0" w:evenVBand="0" w:oddHBand="1" w:evenHBand="0" w:firstRowFirstColumn="0" w:firstRowLastColumn="0" w:lastRowFirstColumn="0" w:lastRowLastColumn="0"/>
+          <w:trHeight w:val="506"/>
+        </w:trPr>
+        <w:tc>
+          <w:tcPr>
+            <w:cnfStyle w:val="001000000000" w:firstRow="0" w:lastRow="0" w:firstColumn="1" w:lastColumn="0" w:oddVBand="0" w:evenVBand="0" w:oddHBand="0" w:evenHBand="0" w:firstRowFirstColumn="0" w:firstRowLastColumn="0" w:lastRowFirstColumn="0" w:lastRowLastColumn="0"/>
+            <w:tcW w:w="2452" w:type="dxa"/>
+          </w:tcPr>
+          <w:p>
+            <w:pPr>
+              <w:jc w:val="center"/>
+              <w:rPr>
+                <w:b w:val="0"/>
+                <w:bCs w:val="0"/>
+              </w:rPr>
+            </w:pPr>
+            <w:proofErr w:type="spellStart"/>
+            <w:proofErr w:type="gramStart"/>
+            <w:r>
+              <w:t>registrarEgresoVariado</w:t>
+            </w:r>
+            <w:proofErr w:type="spellEnd"/>
+            <w:r>
+              <w:t>(</w:t>
+            </w:r>
+            <w:proofErr w:type="gramEnd"/>
+            <w:r>
+              <w:t>)</w:t>
+            </w:r>
+          </w:p>
+          <w:p>
+            <w:pPr>
+              <w:jc w:val="center"/>
+              <w:rPr>
+                <w:b w:val="0"/>
+              </w:rPr>
+            </w:pPr>
+            <w:r>
+              <w:rPr>
+                <w:b w:val="0"/>
+              </w:rPr>
+              <w:t>(Fallido)</w:t>
+            </w:r>
+          </w:p>
+        </w:tc>
+        <w:tc>
+          <w:tcPr>
+            <w:tcW w:w="3605" w:type="dxa"/>
+          </w:tcPr>
+          <w:p>
+            <w:pPr>
+              <w:jc w:val="both"/>
+              <w:cnfStyle w:val="000000100000" w:firstRow="0" w:lastRow="0" w:firstColumn="0" w:lastColumn="0" w:oddVBand="0" w:evenVBand="0" w:oddHBand="1" w:evenHBand="0" w:firstRowFirstColumn="0" w:firstRowLastColumn="0" w:lastRowFirstColumn="0" w:lastRowLastColumn="0"/>
+            </w:pPr>
+            <w:r>
+              <w:rPr>
+                <w:b/>
+              </w:rPr>
+              <w:t xml:space="preserve">Nombre del gasto: </w:t>
+            </w:r>
+            <w:r>
+              <w:t>“”</w:t>
+            </w:r>
+          </w:p>
+          <w:p>
+            <w:pPr>
+              <w:jc w:val="both"/>
+              <w:cnfStyle w:val="000000100000" w:firstRow="0" w:lastRow="0" w:firstColumn="0" w:lastColumn="0" w:oddVBand="0" w:evenVBand="0" w:oddHBand="1" w:evenHBand="0" w:firstRowFirstColumn="0" w:firstRowLastColumn="0" w:lastRowFirstColumn="0" w:lastRowLastColumn="0"/>
+            </w:pPr>
+            <w:r>
+              <w:rPr>
+                <w:b/>
+              </w:rPr>
+              <w:t xml:space="preserve">Fecha de registro: </w:t>
+            </w:r>
+            <w:proofErr w:type="spellStart"/>
+            <w:r>
+              <w:t>null</w:t>
+            </w:r>
+            <w:proofErr w:type="spellEnd"/>
+          </w:p>
+          <w:p>
+            <w:pPr>
+              <w:jc w:val="both"/>
+              <w:cnfStyle w:val="000000100000" w:firstRow="0" w:lastRow="0" w:firstColumn="0" w:lastColumn="0" w:oddVBand="0" w:evenVBand="0" w:oddHBand="1" w:evenHBand="0" w:firstRowFirstColumn="0" w:firstRowLastColumn="0" w:lastRowFirstColumn="0" w:lastRowLastColumn="0"/>
+            </w:pPr>
+            <w:r>
+              <w:rPr>
+                <w:b/>
+              </w:rPr>
+              <w:t xml:space="preserve">Descripción: </w:t>
+            </w:r>
+            <w:r>
+              <w:t>“”</w:t>
+            </w:r>
+          </w:p>
+        </w:tc>
+        <w:tc>
+          <w:tcPr>
+            <w:tcW w:w="2174" w:type="dxa"/>
+          </w:tcPr>
+          <w:p>
+            <w:pPr>
+              <w:jc w:val="both"/>
+              <w:cnfStyle w:val="000000100000" w:firstRow="0" w:lastRow="0" w:firstColumn="0" w:lastColumn="0" w:oddVBand="0" w:evenVBand="0" w:oddHBand="1" w:evenHBand="0" w:firstRowFirstColumn="0" w:firstRowLastColumn="0" w:lastRowFirstColumn="0" w:lastRowLastColumn="0"/>
+            </w:pPr>
+            <w:r>
+              <w:t>Datos no válidos para u</w:t>
+            </w:r>
+            <w:r>
+              <w:t>n registro de egreso variado</w:t>
+            </w:r>
+          </w:p>
+        </w:tc>
+        <w:tc>
+          <w:tcPr>
+            <w:tcW w:w="2298" w:type="dxa"/>
+          </w:tcPr>
+          <w:p>
+            <w:pPr>
+              <w:jc w:val="both"/>
+              <w:cnfStyle w:val="000000100000" w:firstRow="0" w:lastRow="0" w:firstColumn="0" w:lastColumn="0" w:oddVBand="0" w:evenVBand="0" w:oddHBand="1" w:evenHBand="0" w:firstRowFirstColumn="0" w:firstRowLastColumn="0" w:lastRowFirstColumn="0" w:lastRowLastColumn="0"/>
+            </w:pPr>
+            <w:r>
+              <w:t>No se debe registrar el egreso</w:t>
+            </w:r>
+          </w:p>
+        </w:tc>
+        <w:tc>
+          <w:tcPr>
+            <w:tcW w:w="1945" w:type="dxa"/>
+          </w:tcPr>
+          <w:p>
+            <w:pPr>
+              <w:jc w:val="both"/>
+              <w:cnfStyle w:val="000000100000" w:firstRow="0" w:lastRow="0" w:firstColumn="0" w:lastColumn="0" w:oddVBand="0" w:evenVBand="0" w:oddHBand="1" w:evenHBand="0" w:firstRowFirstColumn="0" w:firstRowLastColumn="0" w:lastRowFirstColumn="0" w:lastRowLastColumn="0"/>
+            </w:pPr>
+            <w:r>
+              <w:t>Valor false ara saber que el egreso no se registró</w:t>
+            </w:r>
+          </w:p>
+        </w:tc>
+        <w:tc>
+          <w:tcPr>
+            <w:tcW w:w="1869" w:type="dxa"/>
+          </w:tcPr>
+          <w:p>
+            <w:pPr>
+              <w:jc w:val="center"/>
+              <w:cnfStyle w:val="000000100000" w:firstRow="0" w:lastRow="0" w:firstColumn="0" w:lastColumn="0" w:oddVBand="0" w:evenVBand="0" w:oddHBand="1" w:evenHBand="0" w:firstRowFirstColumn="0" w:firstRowLastColumn="0" w:lastRowFirstColumn="0" w:lastRowLastColumn="0"/>
+              <w:rPr>
+                <w:b/>
+              </w:rPr>
+            </w:pPr>
+            <w:r>
+              <w:rPr>
+                <w:b/>
+              </w:rPr>
+              <w:t>False</w:t>
+            </w:r>
+            <w:bookmarkStart w:id="0" w:name="_GoBack"/>
+            <w:bookmarkEnd w:id="0"/>
+          </w:p>
+        </w:tc>
+      </w:tr>
+    </w:tbl>
+    <w:p>
+      <w:r>
+        <w:br w:type="page"/>
+      </w:r>
+    </w:p>
+    <w:tbl>
+      <w:tblPr>
+        <w:tblStyle w:val="Tabladecuadrcula4-nfasis1"/>
+        <w:tblW w:w="14313" w:type="dxa"/>
+        <w:tblInd w:w="-572" w:type="dxa"/>
+        <w:tblLook w:val="04A0" w:firstRow="1" w:lastRow="0" w:firstColumn="1" w:lastColumn="0" w:noHBand="0" w:noVBand="1"/>
+      </w:tblPr>
+      <w:tblGrid>
+        <w:gridCol w:w="2629"/>
+        <w:gridCol w:w="3179"/>
+        <w:gridCol w:w="2233"/>
+        <w:gridCol w:w="2502"/>
+        <w:gridCol w:w="1688"/>
+        <w:gridCol w:w="2082"/>
+      </w:tblGrid>
+      <w:tr>
+        <w:trPr>
+          <w:cnfStyle w:val="100000000000" w:firstRow="1" w:lastRow="0" w:firstColumn="0" w:lastColumn="0" w:oddVBand="0" w:evenVBand="0" w:oddHBand="0" w:evenHBand="0" w:firstRowFirstColumn="0" w:firstRowLastColumn="0" w:lastRowFirstColumn="0" w:lastRowLastColumn="0"/>
+          <w:trHeight w:val="326"/>
+        </w:trPr>
+        <w:tc>
+          <w:tcPr>
+            <w:cnfStyle w:val="001000000000" w:firstRow="0" w:lastRow="0" w:firstColumn="1" w:lastColumn="0" w:oddVBand="0" w:evenVBand="0" w:oddHBand="0" w:evenHBand="0" w:firstRowFirstColumn="0" w:firstRowLastColumn="0" w:lastRowFirstColumn="0" w:lastRowLastColumn="0"/>
+            <w:tcW w:w="14313" w:type="dxa"/>
+            <w:gridSpan w:val="6"/>
+          </w:tcPr>
+          <w:p>
+            <w:proofErr w:type="spellStart"/>
+            <w:r>
+              <w:lastRenderedPageBreak/>
+              <w:t>Pago</w:t>
+            </w:r>
+            <w:r>
+              <w:t>Mensualidad</w:t>
+            </w:r>
+            <w:r>
+              <w:t>Alumno</w:t>
+            </w:r>
+            <w:proofErr w:type="spellEnd"/>
           </w:p>
         </w:tc>
       </w:tr>
@@ -2213,23 +3496,387 @@
           <w:p>
             <w:pPr>
               <w:jc w:val="center"/>
+            </w:pPr>
+            <w:r>
+              <w:t>Método</w:t>
+            </w:r>
+          </w:p>
+        </w:tc>
+        <w:tc>
+          <w:tcPr>
+            <w:tcW w:w="3260" w:type="dxa"/>
+          </w:tcPr>
+          <w:p>
+            <w:pPr>
+              <w:jc w:val="center"/>
+              <w:cnfStyle w:val="000000100000" w:firstRow="0" w:lastRow="0" w:firstColumn="0" w:lastColumn="0" w:oddVBand="0" w:evenVBand="0" w:oddHBand="1" w:evenHBand="0" w:firstRowFirstColumn="0" w:firstRowLastColumn="0" w:lastRowFirstColumn="0" w:lastRowLastColumn="0"/>
+              <w:rPr>
+                <w:b/>
+              </w:rPr>
+            </w:pPr>
+            <w:r>
+              <w:rPr>
+                <w:b/>
+              </w:rPr>
+              <w:t>Entrada</w:t>
+            </w:r>
+          </w:p>
+        </w:tc>
+        <w:tc>
+          <w:tcPr>
+            <w:tcW w:w="2268" w:type="dxa"/>
+          </w:tcPr>
+          <w:p>
+            <w:pPr>
+              <w:cnfStyle w:val="000000100000" w:firstRow="0" w:lastRow="0" w:firstColumn="0" w:lastColumn="0" w:oddVBand="0" w:evenVBand="0" w:oddHBand="1" w:evenHBand="0" w:firstRowFirstColumn="0" w:firstRowLastColumn="0" w:lastRowFirstColumn="0" w:lastRowLastColumn="0"/>
+              <w:rPr>
+                <w:b/>
+              </w:rPr>
+            </w:pPr>
+            <w:r>
+              <w:rPr>
+                <w:b/>
+              </w:rPr>
+              <w:t>Condiciones de entrada</w:t>
+            </w:r>
+          </w:p>
+        </w:tc>
+        <w:tc>
+          <w:tcPr>
+            <w:tcW w:w="2552" w:type="dxa"/>
+          </w:tcPr>
+          <w:p>
+            <w:pPr>
+              <w:jc w:val="center"/>
+              <w:cnfStyle w:val="000000100000" w:firstRow="0" w:lastRow="0" w:firstColumn="0" w:lastColumn="0" w:oddVBand="0" w:evenVBand="0" w:oddHBand="1" w:evenHBand="0" w:firstRowFirstColumn="0" w:firstRowLastColumn="0" w:lastRowFirstColumn="0" w:lastRowLastColumn="0"/>
+              <w:rPr>
+                <w:b/>
+              </w:rPr>
+            </w:pPr>
+            <w:r>
+              <w:rPr>
+                <w:b/>
+              </w:rPr>
+              <w:t>Condiciones de salida</w:t>
+            </w:r>
+          </w:p>
+        </w:tc>
+        <w:tc>
+          <w:tcPr>
+            <w:tcW w:w="1701" w:type="dxa"/>
+          </w:tcPr>
+          <w:p>
+            <w:pPr>
+              <w:jc w:val="center"/>
+              <w:cnfStyle w:val="000000100000" w:firstRow="0" w:lastRow="0" w:firstColumn="0" w:lastColumn="0" w:oddVBand="0" w:evenVBand="0" w:oddHBand="1" w:evenHBand="0" w:firstRowFirstColumn="0" w:firstRowLastColumn="0" w:lastRowFirstColumn="0" w:lastRowLastColumn="0"/>
+              <w:rPr>
+                <w:b/>
+              </w:rPr>
+            </w:pPr>
+            <w:r>
+              <w:rPr>
+                <w:b/>
+              </w:rPr>
+              <w:t>Salida</w:t>
+            </w:r>
+          </w:p>
+        </w:tc>
+        <w:tc>
+          <w:tcPr>
+            <w:tcW w:w="2122" w:type="dxa"/>
+          </w:tcPr>
+          <w:p>
+            <w:pPr>
+              <w:jc w:val="center"/>
+              <w:cnfStyle w:val="000000100000" w:firstRow="0" w:lastRow="0" w:firstColumn="0" w:lastColumn="0" w:oddVBand="0" w:evenVBand="0" w:oddHBand="1" w:evenHBand="0" w:firstRowFirstColumn="0" w:firstRowLastColumn="0" w:lastRowFirstColumn="0" w:lastRowLastColumn="0"/>
+              <w:rPr>
+                <w:b/>
+              </w:rPr>
+            </w:pPr>
+            <w:r>
+              <w:rPr>
+                <w:b/>
+              </w:rPr>
+              <w:t>Resultado</w:t>
+            </w:r>
+          </w:p>
+        </w:tc>
+      </w:tr>
+      <w:tr>
+        <w:trPr>
+          <w:trHeight w:val="635"/>
+        </w:trPr>
+        <w:tc>
+          <w:tcPr>
+            <w:cnfStyle w:val="001000000000" w:firstRow="0" w:lastRow="0" w:firstColumn="1" w:lastColumn="0" w:oddVBand="0" w:evenVBand="0" w:oddHBand="0" w:evenHBand="0" w:firstRowFirstColumn="0" w:firstRowLastColumn="0" w:lastRowFirstColumn="0" w:lastRowLastColumn="0"/>
+            <w:tcW w:w="2410" w:type="dxa"/>
+          </w:tcPr>
+          <w:p>
+            <w:pPr>
+              <w:jc w:val="center"/>
               <w:rPr>
                 <w:b w:val="0"/>
                 <w:bCs w:val="0"/>
               </w:rPr>
             </w:pPr>
             <w:proofErr w:type="spellStart"/>
-            <w:proofErr w:type="gramStart"/>
-            <w:r>
-              <w:t>registrarPagoInscripcion</w:t>
-            </w:r>
-            <w:proofErr w:type="spellEnd"/>
-            <w:r>
-              <w:t>(</w:t>
-            </w:r>
-            <w:proofErr w:type="gramEnd"/>
-            <w:r>
-              <w:t>)</w:t>
+            <w:r>
+              <w:t>registrar</w:t>
+            </w:r>
+            <w:r>
+              <w:t>Pago</w:t>
+            </w:r>
+            <w:r>
+              <w:t>Mensualidad</w:t>
+            </w:r>
+            <w:proofErr w:type="spellEnd"/>
+            <w:r>
+              <w:t xml:space="preserve"> </w:t>
+            </w:r>
+            <w:r>
+              <w:t>()</w:t>
+            </w:r>
+          </w:p>
+          <w:p>
+            <w:pPr>
+              <w:jc w:val="center"/>
+              <w:rPr>
+                <w:b w:val="0"/>
+              </w:rPr>
+            </w:pPr>
+            <w:r>
+              <w:rPr>
+                <w:b w:val="0"/>
+              </w:rPr>
+              <w:t>(Exitoso)</w:t>
+            </w:r>
+          </w:p>
+        </w:tc>
+        <w:tc>
+          <w:tcPr>
+            <w:tcW w:w="3260" w:type="dxa"/>
+          </w:tcPr>
+          <w:p>
+            <w:pPr>
+              <w:jc w:val="both"/>
+              <w:cnfStyle w:val="000000000000" w:firstRow="0" w:lastRow="0" w:firstColumn="0" w:lastColumn="0" w:oddVBand="0" w:evenVBand="0" w:oddHBand="0" w:evenHBand="0" w:firstRowFirstColumn="0" w:firstRowLastColumn="0" w:lastRowFirstColumn="0" w:lastRowLastColumn="0"/>
+            </w:pPr>
+            <w:proofErr w:type="spellStart"/>
+            <w:r>
+              <w:rPr>
+                <w:b/>
+              </w:rPr>
+              <w:t>idAlumno</w:t>
+            </w:r>
+            <w:proofErr w:type="spellEnd"/>
+            <w:r>
+              <w:rPr>
+                <w:b/>
+              </w:rPr>
+              <w:t xml:space="preserve"> = </w:t>
+            </w:r>
+            <w:r>
+              <w:t>17</w:t>
+            </w:r>
+          </w:p>
+          <w:p>
+            <w:pPr>
+              <w:jc w:val="both"/>
+              <w:cnfStyle w:val="000000000000" w:firstRow="0" w:lastRow="0" w:firstColumn="0" w:lastColumn="0" w:oddVBand="0" w:evenVBand="0" w:oddHBand="0" w:evenHBand="0" w:firstRowFirstColumn="0" w:firstRowLastColumn="0" w:lastRowFirstColumn="0" w:lastRowLastColumn="0"/>
+            </w:pPr>
+            <w:proofErr w:type="spellStart"/>
+            <w:r>
+              <w:rPr>
+                <w:b/>
+              </w:rPr>
+              <w:t>idGrupo</w:t>
+            </w:r>
+            <w:proofErr w:type="spellEnd"/>
+            <w:r>
+              <w:rPr>
+                <w:b/>
+              </w:rPr>
+              <w:t xml:space="preserve"> = </w:t>
+            </w:r>
+            <w:r>
+              <w:t>1</w:t>
+            </w:r>
+          </w:p>
+          <w:p>
+            <w:pPr>
+              <w:jc w:val="both"/>
+              <w:cnfStyle w:val="000000000000" w:firstRow="0" w:lastRow="0" w:firstColumn="0" w:lastColumn="0" w:oddVBand="0" w:evenVBand="0" w:oddHBand="0" w:evenHBand="0" w:firstRowFirstColumn="0" w:firstRowLastColumn="0" w:lastRowFirstColumn="0" w:lastRowLastColumn="0"/>
+            </w:pPr>
+            <w:r>
+              <w:rPr>
+                <w:b/>
+              </w:rPr>
+              <w:t xml:space="preserve">cantidad = </w:t>
+            </w:r>
+            <w:r>
+              <w:t>500.0</w:t>
+            </w:r>
+          </w:p>
+          <w:p>
+            <w:pPr>
+              <w:jc w:val="both"/>
+              <w:cnfStyle w:val="000000000000" w:firstRow="0" w:lastRow="0" w:firstColumn="0" w:lastColumn="0" w:oddVBand="0" w:evenVBand="0" w:oddHBand="0" w:evenHBand="0" w:firstRowFirstColumn="0" w:firstRowLastColumn="0" w:lastRowFirstColumn="0" w:lastRowLastColumn="0"/>
+            </w:pPr>
+            <w:proofErr w:type="spellStart"/>
+            <w:r>
+              <w:rPr>
+                <w:b/>
+              </w:rPr>
+              <w:t>fechaPago</w:t>
+            </w:r>
+            <w:proofErr w:type="spellEnd"/>
+            <w:r>
+              <w:rPr>
+                <w:b/>
+              </w:rPr>
+              <w:t xml:space="preserve"> = </w:t>
+            </w:r>
+            <w:r>
+              <w:t>13/12/2018</w:t>
+            </w:r>
+          </w:p>
+          <w:p>
+            <w:pPr>
+              <w:jc w:val="both"/>
+              <w:cnfStyle w:val="000000000000" w:firstRow="0" w:lastRow="0" w:firstColumn="0" w:lastColumn="0" w:oddVBand="0" w:evenVBand="0" w:oddHBand="0" w:evenHBand="0" w:firstRowFirstColumn="0" w:firstRowLastColumn="0" w:lastRowFirstColumn="0" w:lastRowLastColumn="0"/>
+            </w:pPr>
+            <w:proofErr w:type="spellStart"/>
+            <w:r>
+              <w:rPr>
+                <w:b/>
+              </w:rPr>
+              <w:t>tipoPago</w:t>
+            </w:r>
+            <w:proofErr w:type="spellEnd"/>
+            <w:r>
+              <w:rPr>
+                <w:b/>
+              </w:rPr>
+              <w:t xml:space="preserve"> = </w:t>
+            </w:r>
+            <w:r>
+              <w:t>1</w:t>
+            </w:r>
+          </w:p>
+        </w:tc>
+        <w:tc>
+          <w:tcPr>
+            <w:tcW w:w="2268" w:type="dxa"/>
+          </w:tcPr>
+          <w:p>
+            <w:pPr>
+              <w:jc w:val="both"/>
+              <w:cnfStyle w:val="000000000000" w:firstRow="0" w:lastRow="0" w:firstColumn="0" w:lastColumn="0" w:oddVBand="0" w:evenVBand="0" w:oddHBand="0" w:evenHBand="0" w:firstRowFirstColumn="0" w:firstRowLastColumn="0" w:lastRowFirstColumn="0" w:lastRowLastColumn="0"/>
+            </w:pPr>
+            <w:r>
+              <w:t xml:space="preserve">Un atributo </w:t>
+            </w:r>
+            <w:proofErr w:type="spellStart"/>
+            <w:r>
+              <w:t>PagoAlumno</w:t>
+            </w:r>
+            <w:proofErr w:type="spellEnd"/>
+            <w:r>
+              <w:t xml:space="preserve">, una variable entera </w:t>
+            </w:r>
+            <w:proofErr w:type="spellStart"/>
+            <w:r>
+              <w:t>idAlumno</w:t>
+            </w:r>
+            <w:proofErr w:type="spellEnd"/>
+            <w:r>
+              <w:t xml:space="preserve"> y una cadena con el nombre del grupo</w:t>
+            </w:r>
+          </w:p>
+        </w:tc>
+        <w:tc>
+          <w:tcPr>
+            <w:tcW w:w="2552" w:type="dxa"/>
+          </w:tcPr>
+          <w:p>
+            <w:pPr>
+              <w:jc w:val="both"/>
+              <w:cnfStyle w:val="000000000000" w:firstRow="0" w:lastRow="0" w:firstColumn="0" w:lastColumn="0" w:oddVBand="0" w:evenVBand="0" w:oddHBand="0" w:evenHBand="0" w:firstRowFirstColumn="0" w:firstRowLastColumn="0" w:lastRowFirstColumn="0" w:lastRowLastColumn="0"/>
+            </w:pPr>
+            <w:r>
+              <w:t>Valor “true” al momento de registrar el pago del alumno</w:t>
+            </w:r>
+          </w:p>
+        </w:tc>
+        <w:tc>
+          <w:tcPr>
+            <w:tcW w:w="1701" w:type="dxa"/>
+          </w:tcPr>
+          <w:p>
+            <w:pPr>
+              <w:jc w:val="both"/>
+              <w:cnfStyle w:val="000000000000" w:firstRow="0" w:lastRow="0" w:firstColumn="0" w:lastColumn="0" w:oddVBand="0" w:evenVBand="0" w:oddHBand="0" w:evenHBand="0" w:firstRowFirstColumn="0" w:firstRowLastColumn="0" w:lastRowFirstColumn="0" w:lastRowLastColumn="0"/>
+            </w:pPr>
+            <w:r>
+              <w:t>Mensaje de c</w:t>
+            </w:r>
+            <w:r>
+              <w:t>onfirmación de pago exitoso</w:t>
+            </w:r>
+          </w:p>
+        </w:tc>
+        <w:tc>
+          <w:tcPr>
+            <w:tcW w:w="2122" w:type="dxa"/>
+          </w:tcPr>
+          <w:p>
+            <w:pPr>
+              <w:jc w:val="center"/>
+              <w:cnfStyle w:val="000000000000" w:firstRow="0" w:lastRow="0" w:firstColumn="0" w:lastColumn="0" w:oddVBand="0" w:evenVBand="0" w:oddHBand="0" w:evenHBand="0" w:firstRowFirstColumn="0" w:firstRowLastColumn="0" w:lastRowFirstColumn="0" w:lastRowLastColumn="0"/>
+              <w:rPr>
+                <w:b/>
+              </w:rPr>
+            </w:pPr>
+            <w:r>
+              <w:rPr>
+                <w:b/>
+              </w:rPr>
+              <w:t>True</w:t>
+            </w:r>
+          </w:p>
+        </w:tc>
+      </w:tr>
+      <w:tr>
+        <w:trPr>
+          <w:cnfStyle w:val="000000100000" w:firstRow="0" w:lastRow="0" w:firstColumn="0" w:lastColumn="0" w:oddVBand="0" w:evenVBand="0" w:oddHBand="1" w:evenHBand="0" w:firstRowFirstColumn="0" w:firstRowLastColumn="0" w:lastRowFirstColumn="0" w:lastRowLastColumn="0"/>
+          <w:trHeight w:val="635"/>
+        </w:trPr>
+        <w:tc>
+          <w:tcPr>
+            <w:cnfStyle w:val="001000000000" w:firstRow="0" w:lastRow="0" w:firstColumn="1" w:lastColumn="0" w:oddVBand="0" w:evenVBand="0" w:oddHBand="0" w:evenHBand="0" w:firstRowFirstColumn="0" w:firstRowLastColumn="0" w:lastRowFirstColumn="0" w:lastRowLastColumn="0"/>
+            <w:tcW w:w="2410" w:type="dxa"/>
+          </w:tcPr>
+          <w:p>
+            <w:pPr>
+              <w:jc w:val="center"/>
+              <w:rPr>
+                <w:b w:val="0"/>
+                <w:bCs w:val="0"/>
+              </w:rPr>
+            </w:pPr>
+            <w:proofErr w:type="spellStart"/>
+            <w:r>
+              <w:t>registrarPago</w:t>
+            </w:r>
+            <w:r>
+              <w:t>Mensualidad</w:t>
+            </w:r>
+            <w:proofErr w:type="spellEnd"/>
+            <w:r>
+              <w:t xml:space="preserve"> </w:t>
+            </w:r>
+            <w:r>
+              <w:t>()</w:t>
             </w:r>
           </w:p>
           <w:p>
@@ -2286,7 +3933,7 @@
               <w:rPr>
                 <w:b/>
               </w:rPr>
-              <w:t>nombreGrupo</w:t>
+              <w:t>idGrupo</w:t>
             </w:r>
             <w:proofErr w:type="spellEnd"/>
             <w:r>
@@ -2500,8 +4147,6 @@
               <w:lastRenderedPageBreak/>
               <w:t xml:space="preserve">Interfaz gráfica </w:t>
             </w:r>
-            <w:bookmarkStart w:id="0" w:name="_GoBack"/>
-            <w:bookmarkEnd w:id="0"/>
           </w:p>
         </w:tc>
       </w:tr>
@@ -2749,10 +4394,7 @@
               <w:t>Fecha de nacimiento:</w:t>
             </w:r>
             <w:r>
-              <w:t xml:space="preserve"> </w:t>
-            </w:r>
-            <w:r>
-              <w:t>13</w:t>
+              <w:t xml:space="preserve"> 13</w:t>
             </w:r>
             <w:r>
               <w:t>/</w:t>
@@ -3710,10 +5352,7 @@
               <w:t xml:space="preserve">: </w:t>
             </w:r>
             <w:r>
-              <w:t>Ray</w:t>
-            </w:r>
-            <w:r>
-              <w:t xml:space="preserve">mundo </w:t>
+              <w:t xml:space="preserve">Raymundo </w:t>
             </w:r>
             <w:proofErr w:type="spellStart"/>
             <w:r>
@@ -4146,19 +5785,7 @@
               <w:cnfStyle w:val="000000100000" w:firstRow="0" w:lastRow="0" w:firstColumn="0" w:lastColumn="0" w:oddVBand="0" w:evenVBand="0" w:oddHBand="1" w:evenHBand="0" w:firstRowFirstColumn="0" w:firstRowLastColumn="0" w:lastRowFirstColumn="0" w:lastRowLastColumn="0"/>
             </w:pPr>
             <w:r>
-              <w:t xml:space="preserve">Valor “true” indicando que el </w:t>
-            </w:r>
-            <w:r>
-              <w:t>límite</w:t>
-            </w:r>
-            <w:r>
-              <w:t xml:space="preserve"> de caracteres permitidos en </w:t>
-            </w:r>
-            <w:r>
-              <w:t xml:space="preserve">los apellidos </w:t>
-            </w:r>
-            <w:r>
-              <w:t>se excedido</w:t>
+              <w:t>Valor “true” indicando que el límite de caracteres permitidos en los apellidos se excedido</w:t>
             </w:r>
           </w:p>
         </w:tc>
@@ -4436,13 +6063,7 @@
               <w:cnfStyle w:val="000000000000" w:firstRow="0" w:lastRow="0" w:firstColumn="0" w:lastColumn="0" w:oddVBand="0" w:evenVBand="0" w:oddHBand="0" w:evenHBand="0" w:firstRowFirstColumn="0" w:firstRowLastColumn="0" w:lastRowFirstColumn="0" w:lastRowLastColumn="0"/>
             </w:pPr>
             <w:r>
-              <w:t xml:space="preserve">Valor “true” indicando que el límite de caracteres permitidos en </w:t>
-            </w:r>
-            <w:r>
-              <w:t xml:space="preserve">el correo </w:t>
-            </w:r>
-            <w:r>
-              <w:t>se excedido</w:t>
+              <w:t>Valor “true” indicando que el límite de caracteres permitidos en el correo se excedido</w:t>
             </w:r>
           </w:p>
         </w:tc>
@@ -4456,13 +6077,7 @@
               <w:cnfStyle w:val="000000000000" w:firstRow="0" w:lastRow="0" w:firstColumn="0" w:lastColumn="0" w:oddVBand="0" w:evenVBand="0" w:oddHBand="0" w:evenHBand="0" w:firstRowFirstColumn="0" w:firstRowLastColumn="0" w:lastRowFirstColumn="0" w:lastRowLastColumn="0"/>
             </w:pPr>
             <w:r>
-              <w:t>Mensaje indicando que el campo de</w:t>
-            </w:r>
-            <w:r>
-              <w:t>l correo</w:t>
-            </w:r>
-            <w:r>
-              <w:t xml:space="preserve"> está excedido</w:t>
+              <w:t>Mensaje indicando que el campo del correo está excedido</w:t>
             </w:r>
           </w:p>
         </w:tc>
@@ -4482,31 +6097,7 @@
               <w:rPr>
                 <w:b/>
               </w:rPr>
-              <w:t>Mensaje “</w:t>
-            </w:r>
-            <w:r>
-              <w:rPr>
-                <w:b/>
-              </w:rPr>
-              <w:t xml:space="preserve">El correo </w:t>
-            </w:r>
-            <w:r>
-              <w:rPr>
-                <w:b/>
-              </w:rPr>
-              <w:t>no pueden contener más de 3</w:t>
-            </w:r>
-            <w:r>
-              <w:rPr>
-                <w:b/>
-              </w:rPr>
-              <w:t>2</w:t>
-            </w:r>
-            <w:r>
-              <w:rPr>
-                <w:b/>
-              </w:rPr>
-              <w:t>0 caracteres”</w:t>
+              <w:t>Mensaje “El correo no pueden contener más de 320 caracteres”</w:t>
             </w:r>
           </w:p>
         </w:tc>
@@ -4707,10 +6298,7 @@
               <w:t xml:space="preserve">: </w:t>
             </w:r>
             <w:r>
-              <w:t>2281564738</w:t>
-            </w:r>
-            <w:r>
-              <w:t>90</w:t>
+              <w:t>228156473890</w:t>
             </w:r>
           </w:p>
         </w:tc>
@@ -4743,13 +6331,7 @@
               <w:cnfStyle w:val="000000100000" w:firstRow="0" w:lastRow="0" w:firstColumn="0" w:lastColumn="0" w:oddVBand="0" w:evenVBand="0" w:oddHBand="1" w:evenHBand="0" w:firstRowFirstColumn="0" w:firstRowLastColumn="0" w:lastRowFirstColumn="0" w:lastRowLastColumn="0"/>
             </w:pPr>
             <w:r>
-              <w:t xml:space="preserve">Valor “true” indicando que el límite de caracteres permitidos en el </w:t>
-            </w:r>
-            <w:r>
-              <w:t>teléfono</w:t>
-            </w:r>
-            <w:r>
-              <w:t xml:space="preserve"> se excedido</w:t>
+              <w:t>Valor “true” indicando que el límite de caracteres permitidos en el teléfono se excedido</w:t>
             </w:r>
           </w:p>
         </w:tc>
@@ -4763,13 +6345,7 @@
               <w:cnfStyle w:val="000000100000" w:firstRow="0" w:lastRow="0" w:firstColumn="0" w:lastColumn="0" w:oddVBand="0" w:evenVBand="0" w:oddHBand="1" w:evenHBand="0" w:firstRowFirstColumn="0" w:firstRowLastColumn="0" w:lastRowFirstColumn="0" w:lastRowLastColumn="0"/>
             </w:pPr>
             <w:r>
-              <w:t xml:space="preserve">Mensaje indicando que el campo del </w:t>
-            </w:r>
-            <w:r>
-              <w:t>teléfono</w:t>
-            </w:r>
-            <w:r>
-              <w:t xml:space="preserve"> está excedido</w:t>
+              <w:t>Mensaje indicando que el campo del teléfono está excedido</w:t>
             </w:r>
           </w:p>
         </w:tc>
@@ -4789,25 +6365,7 @@
               <w:rPr>
                 <w:b/>
               </w:rPr>
-              <w:t xml:space="preserve">Mensaje “El </w:t>
-            </w:r>
-            <w:r>
-              <w:rPr>
-                <w:b/>
-              </w:rPr>
-              <w:t>teléfono</w:t>
-            </w:r>
-            <w:r>
-              <w:rPr>
-                <w:b/>
-              </w:rPr>
-              <w:t xml:space="preserve"> no pueden contener más de 320 caracteres</w:t>
-            </w:r>
-            <w:r>
-              <w:rPr>
-                <w:b/>
-              </w:rPr>
-              <w:t>”</w:t>
+              <w:t>Mensaje “El teléfono no pueden contener más de 320 caracteres”</w:t>
             </w:r>
           </w:p>
         </w:tc>
@@ -5349,6 +6907,18 @@
       <w:shd w:val="clear" w:color="auto" w:fill="E6E6E6"/>
     </w:rPr>
   </w:style>
+  <w:style w:type="character" w:styleId="Hipervnculovisitado">
+    <w:name w:val="FollowedHyperlink"/>
+    <w:basedOn w:val="Fuentedeprrafopredeter"/>
+    <w:uiPriority w:val="99"/>
+    <w:semiHidden/>
+    <w:unhideWhenUsed/>
+    <w:rsid w:val="00D0737F"/>
+    <w:rPr>
+      <w:color w:val="954F72" w:themeColor="followedHyperlink"/>
+      <w:u w:val="single"/>
+    </w:rPr>
+  </w:style>
 </w:styles>
 </file>
 
@@ -5652,7 +7222,7 @@
 </file>
 
 <file path=customXml/itemProps1.xml><?xml version="1.0" encoding="utf-8"?>
-<ds:datastoreItem xmlns:ds="http://schemas.openxmlformats.org/officeDocument/2006/customXml" ds:itemID="{ADE841B1-7A45-4908-87EA-3F1F7A1BBBA2}">
+<ds:datastoreItem xmlns:ds="http://schemas.openxmlformats.org/officeDocument/2006/customXml" ds:itemID="{CAB49069-AD97-4E43-869E-D4A5B3F690C4}">
   <ds:schemaRefs>
     <ds:schemaRef ds:uri="http://schemas.openxmlformats.org/officeDocument/2006/bibliography"/>
   </ds:schemaRefs>

</xml_diff>

<commit_message>
Arreglo de bug de grupos y documento 90%
</commit_message>
<xml_diff>
--- a/Artefactos/Plan de prueba/PlanDePruebas_IsraelReyes.docx
+++ b/Artefactos/Plan de prueba/PlanDePruebas_IsraelReyes.docx
@@ -2193,13 +2193,7 @@
               <w:cnfStyle w:val="000000100000" w:firstRow="0" w:lastRow="0" w:firstColumn="0" w:lastColumn="0" w:oddVBand="0" w:evenVBand="0" w:oddHBand="1" w:evenHBand="0" w:firstRowFirstColumn="0" w:firstRowLastColumn="0" w:lastRowFirstColumn="0" w:lastRowLastColumn="0"/>
             </w:pPr>
             <w:r>
-              <w:t>Valor “</w:t>
-            </w:r>
-            <w:r>
-              <w:t>Maestro</w:t>
-            </w:r>
-            <w:r>
-              <w:t>” para saber que ha sido el director quien se autentifico</w:t>
+              <w:t>Valor “Maestro” para saber que ha sido el director quien se autentifico</w:t>
             </w:r>
           </w:p>
         </w:tc>
@@ -2308,13 +2302,7 @@
               <w:t xml:space="preserve">Contraseña = </w:t>
             </w:r>
             <w:r>
-              <w:t>“elrevo</w:t>
-            </w:r>
-            <w:r>
-              <w:t>2</w:t>
-            </w:r>
-            <w:r>
-              <w:t>”</w:t>
+              <w:t>“elrevo2”</w:t>
             </w:r>
           </w:p>
         </w:tc>
@@ -2328,16 +2316,7 @@
               <w:cnfStyle w:val="000000000000" w:firstRow="0" w:lastRow="0" w:firstColumn="0" w:lastColumn="0" w:oddVBand="0" w:evenVBand="0" w:oddHBand="0" w:evenHBand="0" w:firstRowFirstColumn="0" w:firstRowLastColumn="0" w:lastRowFirstColumn="0" w:lastRowLastColumn="0"/>
             </w:pPr>
             <w:r>
-              <w:t>Usuario</w:t>
-            </w:r>
-            <w:r>
-              <w:t xml:space="preserve"> valido</w:t>
-            </w:r>
-            <w:r>
-              <w:t xml:space="preserve"> y contraseña </w:t>
-            </w:r>
-            <w:r>
-              <w:t>invalida</w:t>
+              <w:t>Usuario valido y contraseña invalida</w:t>
             </w:r>
           </w:p>
         </w:tc>
@@ -3430,8 +3409,6 @@
               </w:rPr>
               <w:t>False</w:t>
             </w:r>
-            <w:bookmarkStart w:id="0" w:name="_GoBack"/>
-            <w:bookmarkEnd w:id="0"/>
           </w:p>
         </w:tc>
       </w:tr>
@@ -3790,7 +3767,15 @@
             </w:r>
             <w:proofErr w:type="spellEnd"/>
             <w:r>
-              <w:t xml:space="preserve"> y una cadena con el nombre del grupo</w:t>
+              <w:t xml:space="preserve"> y </w:t>
+            </w:r>
+            <w:r>
+              <w:t>otra del id d</w:t>
+            </w:r>
+            <w:bookmarkStart w:id="0" w:name="_GoBack"/>
+            <w:bookmarkEnd w:id="0"/>
+            <w:r>
+              <w:t>e grupo</w:t>
             </w:r>
           </w:p>
         </w:tc>
@@ -7222,7 +7207,7 @@
 </file>
 
 <file path=customXml/itemProps1.xml><?xml version="1.0" encoding="utf-8"?>
-<ds:datastoreItem xmlns:ds="http://schemas.openxmlformats.org/officeDocument/2006/customXml" ds:itemID="{CAB49069-AD97-4E43-869E-D4A5B3F690C4}">
+<ds:datastoreItem xmlns:ds="http://schemas.openxmlformats.org/officeDocument/2006/customXml" ds:itemID="{9AF00BE9-7DB9-4AAE-A9FA-C634FD98FA7A}">
   <ds:schemaRefs>
     <ds:schemaRef ds:uri="http://schemas.openxmlformats.org/officeDocument/2006/bibliography"/>
   </ds:schemaRefs>

</xml_diff>